<commit_message>
Added more Content to documentation
</commit_message>
<xml_diff>
--- a/pi-dashboard/Documentation.docx
+++ b/pi-dashboard/Documentation.docx
@@ -232,25 +232,716 @@
           <w:ilvl w:val="0"/>
           <w:numId w:val="3"/>
         </w:numPr>
-      </w:pPr>
-      <w:r>
+        <w:rPr/>
+      </w:pPr>
+      <w:r>
+        <w:rPr/>
         <w:t>Mehrere Seiten zur Nutzung von</w:t>
       </w:r>
       <w:r>
-        <w:t xml:space="preserve"> Navigationsbereich</w:t>
-      </w:r>
-    </w:p>
-    <w:p>
-      <w:pPr>
-        <w:pStyle w:val="Listenabsatz"/>
-        <w:numPr>
-          <w:ilvl w:val="0"/>
-          <w:numId w:val="3"/>
-        </w:numPr>
+        <w:rPr/>
+        <w:t xml:space="preserve"> Navigationsbereic</w:t>
+      </w:r>
+      <w:r>
+        <w:rPr/>
+        <w:t>h</w:t>
+      </w:r>
+    </w:p>
+    <w:p>
+      <w:pPr>
+        <w:pStyle w:val="Standard"/>
+        <w:ind w:left="708"/>
+        <w:rPr>
+          <w:b w:val="1"/>
+          <w:bCs w:val="1"/>
+        </w:rPr>
+      </w:pPr>
+      <w:r>
+        <w:rPr>
+          <w:b w:val="1"/>
+          <w:bCs w:val="1"/>
+        </w:rPr>
+        <w:t>Zuhause:</w:t>
+      </w:r>
+    </w:p>
+    <w:p>
+      <w:pPr>
+        <w:pStyle w:val="Listenabsatz"/>
+        <w:numPr>
+          <w:ilvl w:val="0"/>
+          <w:numId w:val="3"/>
+        </w:numPr>
+        <w:rPr>
+          <w:b w:val="0"/>
+          <w:bCs w:val="0"/>
+        </w:rPr>
+      </w:pPr>
+      <w:r>
+        <w:rPr>
+          <w:b w:val="0"/>
+          <w:bCs w:val="0"/>
+        </w:rPr>
+        <w:t>Neue Datei zum Dashboard erstellt</w:t>
+      </w:r>
+    </w:p>
+    <w:p>
+      <w:pPr>
+        <w:pStyle w:val="Listenabsatz"/>
+        <w:numPr>
+          <w:ilvl w:val="0"/>
+          <w:numId w:val="3"/>
+        </w:numPr>
+        <w:rPr>
+          <w:b w:val="0"/>
+          <w:bCs w:val="0"/>
+        </w:rPr>
+      </w:pPr>
+      <w:r>
+        <w:rPr>
+          <w:b w:val="0"/>
+          <w:bCs w:val="0"/>
+        </w:rPr>
+        <w:t xml:space="preserve">Python Datei zum Auslesen der Nutzung </w:t>
+      </w:r>
+      <w:r>
+        <w:rPr>
+          <w:b w:val="0"/>
+          <w:bCs w:val="0"/>
+        </w:rPr>
+        <w:t>etc.</w:t>
+      </w:r>
+      <w:r>
+        <w:rPr>
+          <w:b w:val="0"/>
+          <w:bCs w:val="0"/>
+        </w:rPr>
+        <w:t xml:space="preserve"> von Raspberry Pi</w:t>
+      </w:r>
+    </w:p>
+    <w:p>
+      <w:pPr>
+        <w:pStyle w:val="Listenabsatz"/>
+        <w:numPr>
+          <w:ilvl w:val="0"/>
+          <w:numId w:val="3"/>
+        </w:numPr>
+        <w:rPr>
+          <w:b w:val="0"/>
+          <w:bCs w:val="0"/>
+        </w:rPr>
+      </w:pPr>
+      <w:r>
+        <w:rPr>
+          <w:b w:val="0"/>
+          <w:bCs w:val="0"/>
+        </w:rPr>
+        <w:t xml:space="preserve">Status mit </w:t>
+      </w:r>
+      <w:r>
+        <w:rPr>
+          <w:b w:val="0"/>
+          <w:bCs w:val="0"/>
+        </w:rPr>
+        <w:t>javascript</w:t>
+      </w:r>
+      <w:r>
+        <w:rPr>
+          <w:b w:val="0"/>
+          <w:bCs w:val="0"/>
+        </w:rPr>
+        <w:t xml:space="preserve"> zum Frontend hinzugefügt, um daten in </w:t>
+      </w:r>
+      <w:r>
+        <w:rPr>
+          <w:b w:val="0"/>
+          <w:bCs w:val="0"/>
+        </w:rPr>
+        <w:t>html</w:t>
+      </w:r>
+      <w:r>
+        <w:rPr>
+          <w:b w:val="0"/>
+          <w:bCs w:val="0"/>
+        </w:rPr>
+        <w:t xml:space="preserve"> anzuzeigen / Datenbank</w:t>
+      </w:r>
+    </w:p>
+    <w:p>
+      <w:pPr>
+        <w:pStyle w:val="Listenabsatz"/>
+        <w:numPr>
+          <w:ilvl w:val="0"/>
+          <w:numId w:val="3"/>
+        </w:numPr>
+        <w:rPr>
+          <w:b w:val="0"/>
+          <w:bCs w:val="0"/>
+        </w:rPr>
+      </w:pPr>
+      <w:r>
+        <w:rPr>
+          <w:b w:val="0"/>
+          <w:bCs w:val="0"/>
+        </w:rPr>
+        <w:t>Html</w:t>
+      </w:r>
+      <w:r>
+        <w:rPr>
+          <w:b w:val="0"/>
+          <w:bCs w:val="0"/>
+        </w:rPr>
+        <w:t xml:space="preserve"> </w:t>
+      </w:r>
+      <w:r>
+        <w:rPr>
+          <w:b w:val="0"/>
+          <w:bCs w:val="0"/>
+        </w:rPr>
+        <w:t>Datei</w:t>
+      </w:r>
+      <w:r>
+        <w:rPr>
+          <w:b w:val="0"/>
+          <w:bCs w:val="0"/>
+        </w:rPr>
+        <w:t xml:space="preserve"> zu Dashboard erstellt</w:t>
+      </w:r>
+    </w:p>
+    <w:p>
+      <w:pPr>
+        <w:pStyle w:val="Listenabsatz"/>
+        <w:numPr>
+          <w:ilvl w:val="0"/>
+          <w:numId w:val="3"/>
+        </w:numPr>
+        <w:rPr>
+          <w:b w:val="0"/>
+          <w:bCs w:val="0"/>
+        </w:rPr>
+      </w:pPr>
+      <w:r>
+        <w:rPr>
+          <w:b w:val="0"/>
+          <w:bCs w:val="0"/>
+        </w:rPr>
+        <w:t xml:space="preserve">Andere </w:t>
+      </w:r>
+      <w:r>
+        <w:rPr>
+          <w:b w:val="0"/>
+          <w:bCs w:val="0"/>
+        </w:rPr>
+        <w:t>Css</w:t>
+      </w:r>
+      <w:r>
+        <w:rPr>
+          <w:b w:val="0"/>
+          <w:bCs w:val="0"/>
+        </w:rPr>
+        <w:t xml:space="preserve"> Datei erstellt (zu Dashboard)</w:t>
+      </w:r>
+    </w:p>
+    <w:p>
+      <w:pPr>
+        <w:pStyle w:val="Listenabsatz"/>
+        <w:numPr>
+          <w:ilvl w:val="0"/>
+          <w:numId w:val="3"/>
+        </w:numPr>
+        <w:rPr>
+          <w:b w:val="0"/>
+          <w:bCs w:val="0"/>
+        </w:rPr>
+      </w:pPr>
+      <w:r>
+        <w:rPr>
+          <w:b w:val="0"/>
+          <w:bCs w:val="0"/>
+        </w:rPr>
+        <w:t xml:space="preserve">Research zu </w:t>
+      </w:r>
+      <w:r>
+        <w:rPr>
+          <w:b w:val="0"/>
+          <w:bCs w:val="0"/>
+        </w:rPr>
+        <w:t>Flask</w:t>
+      </w:r>
+      <w:r>
+        <w:rPr>
+          <w:b w:val="0"/>
+          <w:bCs w:val="0"/>
+        </w:rPr>
+        <w:t xml:space="preserve"> als Umgebung zur Verbindung mit Raspberry Pi</w:t>
+      </w:r>
+    </w:p>
+    <w:p>
+      <w:pPr>
+        <w:pStyle w:val="Listenabsatz"/>
+        <w:numPr>
+          <w:ilvl w:val="0"/>
+          <w:numId w:val="3"/>
+        </w:numPr>
+        <w:rPr>
+          <w:b w:val="0"/>
+          <w:bCs w:val="0"/>
+        </w:rPr>
+      </w:pPr>
+      <w:r>
+        <w:rPr>
+          <w:b w:val="0"/>
+          <w:bCs w:val="0"/>
+        </w:rPr>
+        <w:t xml:space="preserve">Ordnerstruktur für </w:t>
+      </w:r>
+      <w:r>
+        <w:rPr>
+          <w:b w:val="0"/>
+          <w:bCs w:val="0"/>
+        </w:rPr>
+        <w:t>Flask</w:t>
+      </w:r>
+      <w:r>
+        <w:rPr>
+          <w:b w:val="0"/>
+          <w:bCs w:val="0"/>
+        </w:rPr>
+        <w:t xml:space="preserve"> </w:t>
+      </w:r>
+      <w:r>
+        <w:rPr>
+          <w:b w:val="0"/>
+          <w:bCs w:val="0"/>
+        </w:rPr>
+        <w:t>optimisiert</w:t>
+      </w:r>
+    </w:p>
+    <w:p>
+      <w:pPr>
+        <w:pStyle w:val="Listenabsatz"/>
+        <w:numPr>
+          <w:ilvl w:val="0"/>
+          <w:numId w:val="3"/>
+        </w:numPr>
+        <w:rPr>
+          <w:b w:val="0"/>
+          <w:bCs w:val="0"/>
+        </w:rPr>
+      </w:pPr>
+      <w:r>
+        <w:rPr>
+          <w:b w:val="0"/>
+          <w:bCs w:val="0"/>
+        </w:rPr>
+        <w:t xml:space="preserve">Neuen Branch in </w:t>
+      </w:r>
+      <w:r>
+        <w:rPr>
+          <w:b w:val="0"/>
+          <w:bCs w:val="0"/>
+        </w:rPr>
+        <w:t>Github</w:t>
+      </w:r>
+      <w:r>
+        <w:rPr>
+          <w:b w:val="0"/>
+          <w:bCs w:val="0"/>
+        </w:rPr>
+        <w:t xml:space="preserve"> </w:t>
+      </w:r>
+      <w:r>
+        <w:rPr>
+          <w:b w:val="0"/>
+          <w:bCs w:val="0"/>
+        </w:rPr>
+        <w:t>zu lokalem Test</w:t>
+      </w:r>
+      <w:r>
+        <w:rPr>
+          <w:b w:val="0"/>
+          <w:bCs w:val="0"/>
+        </w:rPr>
+        <w:t xml:space="preserve"> erstellt</w:t>
+      </w:r>
+    </w:p>
+    <w:p>
+      <w:pPr>
+        <w:pStyle w:val="Listenabsatz"/>
+        <w:numPr>
+          <w:ilvl w:val="0"/>
+          <w:numId w:val="3"/>
+        </w:numPr>
+        <w:rPr>
+          <w:b w:val="0"/>
+          <w:bCs w:val="0"/>
+        </w:rPr>
+      </w:pPr>
+      <w:r>
+        <w:rPr>
+          <w:b w:val="0"/>
+          <w:bCs w:val="0"/>
+        </w:rPr>
+        <w:t xml:space="preserve">Lokalen Test mit virtueller </w:t>
+      </w:r>
+      <w:r>
+        <w:rPr>
+          <w:b w:val="0"/>
+          <w:bCs w:val="0"/>
+        </w:rPr>
+        <w:t>Flask</w:t>
+      </w:r>
+      <w:r>
+        <w:rPr>
+          <w:b w:val="0"/>
+          <w:bCs w:val="0"/>
+        </w:rPr>
+        <w:t xml:space="preserve"> Umgebung durchgeführt</w:t>
+      </w:r>
+    </w:p>
+    <w:p>
+      <w:pPr>
+        <w:pStyle w:val="Listenabsatz"/>
+        <w:numPr>
+          <w:ilvl w:val="0"/>
+          <w:numId w:val="3"/>
+        </w:numPr>
+        <w:rPr>
+          <w:b w:val="0"/>
+          <w:bCs w:val="0"/>
+        </w:rPr>
+      </w:pPr>
+      <w:r>
+        <w:rPr>
+          <w:b w:val="0"/>
+          <w:bCs w:val="0"/>
+        </w:rPr>
+        <w:t xml:space="preserve">Fehler mit falscher Verlinkung zwischen </w:t>
+      </w:r>
+      <w:r>
+        <w:rPr>
+          <w:b w:val="0"/>
+          <w:bCs w:val="0"/>
+        </w:rPr>
+        <w:t>css</w:t>
+      </w:r>
+      <w:r>
+        <w:rPr>
+          <w:b w:val="0"/>
+          <w:bCs w:val="0"/>
+        </w:rPr>
+        <w:t xml:space="preserve">, </w:t>
+      </w:r>
+      <w:r>
+        <w:rPr>
+          <w:b w:val="0"/>
+          <w:bCs w:val="0"/>
+        </w:rPr>
+        <w:t>html</w:t>
+      </w:r>
+      <w:r>
+        <w:rPr>
+          <w:b w:val="0"/>
+          <w:bCs w:val="0"/>
+        </w:rPr>
+        <w:t xml:space="preserve"> und status.js gelöst</w:t>
+      </w:r>
+    </w:p>
+    <w:p>
+      <w:pPr>
+        <w:pStyle w:val="Listenabsatz"/>
+        <w:numPr>
+          <w:ilvl w:val="0"/>
+          <w:numId w:val="3"/>
+        </w:numPr>
+        <w:rPr>
+          <w:b w:val="0"/>
+          <w:bCs w:val="0"/>
+        </w:rPr>
+      </w:pPr>
+      <w:r>
+        <w:rPr>
+          <w:b w:val="0"/>
+          <w:bCs w:val="0"/>
+        </w:rPr>
+        <w:t xml:space="preserve">Neues Design von </w:t>
+      </w:r>
+      <w:r>
+        <w:rPr>
+          <w:b w:val="0"/>
+          <w:bCs w:val="0"/>
+        </w:rPr>
+        <w:t>Css</w:t>
+      </w:r>
+      <w:r>
+        <w:rPr>
+          <w:b w:val="0"/>
+          <w:bCs w:val="0"/>
+        </w:rPr>
+        <w:t xml:space="preserve">, Optimierung von Text Formatierung, App.py </w:t>
+      </w:r>
+      <w:r>
+        <w:rPr>
+          <w:b w:val="0"/>
+          <w:bCs w:val="0"/>
+        </w:rPr>
+        <w:t>Test</w:t>
+      </w:r>
+      <w:r>
+        <w:rPr>
+          <w:b w:val="0"/>
+          <w:bCs w:val="0"/>
+        </w:rPr>
+        <w:t xml:space="preserve"> mit simulierten Daten</w:t>
+      </w:r>
+    </w:p>
+    <w:p>
+      <w:pPr>
+        <w:pStyle w:val="Listenabsatz"/>
+        <w:numPr>
+          <w:ilvl w:val="0"/>
+          <w:numId w:val="3"/>
+        </w:numPr>
+        <w:rPr>
+          <w:b w:val="0"/>
+          <w:bCs w:val="0"/>
+        </w:rPr>
+      </w:pPr>
+      <w:r>
+        <w:rPr>
+          <w:b w:val="0"/>
+          <w:bCs w:val="0"/>
+        </w:rPr>
+        <w:t xml:space="preserve">Erneut neue </w:t>
+      </w:r>
+      <w:r>
+        <w:rPr>
+          <w:b w:val="0"/>
+          <w:bCs w:val="0"/>
+        </w:rPr>
+        <w:t>Css</w:t>
+      </w:r>
+      <w:r>
+        <w:rPr>
+          <w:b w:val="0"/>
+          <w:bCs w:val="0"/>
+        </w:rPr>
+        <w:t xml:space="preserve"> Datei, Kombination von beiden </w:t>
+      </w:r>
+      <w:r>
+        <w:rPr>
+          <w:b w:val="0"/>
+          <w:bCs w:val="0"/>
+        </w:rPr>
+        <w:t>Css</w:t>
+      </w:r>
+      <w:r>
+        <w:rPr>
+          <w:b w:val="0"/>
+          <w:bCs w:val="0"/>
+        </w:rPr>
+        <w:t xml:space="preserve"> </w:t>
+      </w:r>
+      <w:r>
+        <w:rPr>
+          <w:b w:val="0"/>
+          <w:bCs w:val="0"/>
+        </w:rPr>
+        <w:t>Dateien</w:t>
+      </w:r>
+      <w:r>
+        <w:rPr>
+          <w:b w:val="0"/>
+          <w:bCs w:val="0"/>
+        </w:rPr>
+        <w:t xml:space="preserve"> </w:t>
+      </w:r>
+      <w:r>
+        <w:rPr>
+          <w:b w:val="0"/>
+          <w:bCs w:val="0"/>
+        </w:rPr>
+        <w:t xml:space="preserve">für jeweils zugehörige </w:t>
+      </w:r>
+      <w:r>
+        <w:rPr>
+          <w:b w:val="0"/>
+          <w:bCs w:val="0"/>
+        </w:rPr>
+        <w:t>Css</w:t>
+      </w:r>
+      <w:r>
+        <w:rPr>
+          <w:b w:val="0"/>
+          <w:bCs w:val="0"/>
+        </w:rPr>
+        <w:t xml:space="preserve"> Datei </w:t>
+      </w:r>
+      <w:r>
+        <w:rPr>
+          <w:b w:val="0"/>
+          <w:bCs w:val="0"/>
+        </w:rPr>
+        <w:t>(index.html und dashboard.html)</w:t>
+      </w:r>
+    </w:p>
+    <w:p>
+      <w:pPr>
+        <w:pStyle w:val="Listenabsatz"/>
+        <w:numPr>
+          <w:ilvl w:val="0"/>
+          <w:numId w:val="3"/>
+        </w:numPr>
+        <w:rPr>
+          <w:b w:val="0"/>
+          <w:bCs w:val="0"/>
+        </w:rPr>
+      </w:pPr>
+      <w:r>
+        <w:rPr>
+          <w:b w:val="0"/>
+          <w:bCs w:val="0"/>
+        </w:rPr>
+        <w:t>Fehlende Variable hinzugefügt, weitere kleinere Bug fixes</w:t>
+      </w:r>
+    </w:p>
+    <w:p>
+      <w:pPr>
+        <w:pStyle w:val="Listenabsatz"/>
+        <w:numPr>
+          <w:ilvl w:val="0"/>
+          <w:numId w:val="3"/>
+        </w:numPr>
+        <w:rPr>
+          <w:b w:val="0"/>
+          <w:bCs w:val="0"/>
+        </w:rPr>
+      </w:pPr>
+      <w:r>
+        <w:rPr>
+          <w:b w:val="0"/>
+          <w:bCs w:val="0"/>
+        </w:rPr>
+        <w:t xml:space="preserve">Neue Verlinkung zwischen neuer Main-Seite index.html und Dashboard </w:t>
+      </w:r>
+      <w:r>
+        <w:rPr>
+          <w:b w:val="0"/>
+          <w:bCs w:val="0"/>
+        </w:rPr>
+        <w:t>dashboard</w:t>
+      </w:r>
+      <w:r>
+        <w:rPr>
+          <w:b w:val="0"/>
+          <w:bCs w:val="0"/>
+        </w:rPr>
+        <w:t>.html</w:t>
+      </w:r>
+    </w:p>
+    <w:p>
+      <w:pPr>
+        <w:pStyle w:val="Listenabsatz"/>
+        <w:numPr>
+          <w:ilvl w:val="0"/>
+          <w:numId w:val="3"/>
+        </w:numPr>
+        <w:rPr>
+          <w:b w:val="0"/>
+          <w:bCs w:val="0"/>
+        </w:rPr>
+      </w:pPr>
+      <w:r>
+        <w:rPr>
+          <w:b w:val="0"/>
+          <w:bCs w:val="0"/>
+        </w:rPr>
+        <w:t xml:space="preserve">Favicon aus altem Dokument hinzugefügt, neue Art der Verlinkung mit </w:t>
+      </w:r>
+      <w:r>
+        <w:rPr>
+          <w:b w:val="0"/>
+          <w:bCs w:val="0"/>
+        </w:rPr>
+        <w:t>Flask</w:t>
+      </w:r>
+      <w:r>
+        <w:rPr>
+          <w:b w:val="0"/>
+          <w:bCs w:val="0"/>
+        </w:rPr>
+        <w:t xml:space="preserve"> Umgebung </w:t>
+      </w:r>
+      <w:r>
+        <w:rPr>
+          <w:b w:val="0"/>
+          <w:bCs w:val="0"/>
+        </w:rPr>
+        <w:t xml:space="preserve">gelernt, {{ </w:t>
+      </w:r>
+      <w:r>
+        <w:rPr>
+          <w:b w:val="0"/>
+          <w:bCs w:val="0"/>
+        </w:rPr>
+        <w:t>url_for</w:t>
+      </w:r>
+      <w:r>
+        <w:rPr>
+          <w:b w:val="0"/>
+          <w:bCs w:val="0"/>
+        </w:rPr>
+        <w:t>(</w:t>
+      </w:r>
+      <w:r>
+        <w:rPr>
+          <w:b w:val="0"/>
+          <w:bCs w:val="0"/>
+        </w:rPr>
+        <w:t>) }</w:t>
+      </w:r>
+      <w:r>
+        <w:rPr>
+          <w:b w:val="0"/>
+          <w:bCs w:val="0"/>
+        </w:rPr>
+        <w:t>}</w:t>
+      </w:r>
+    </w:p>
+    <w:p>
+      <w:pPr>
+        <w:pStyle w:val="Listenabsatz"/>
+        <w:numPr>
+          <w:ilvl w:val="0"/>
+          <w:numId w:val="3"/>
+        </w:numPr>
+        <w:rPr>
+          <w:b w:val="0"/>
+          <w:bCs w:val="0"/>
+        </w:rPr>
+      </w:pPr>
+      <w:r>
+        <w:rPr>
+          <w:b w:val="0"/>
+          <w:bCs w:val="0"/>
+        </w:rPr>
+        <w:t>Reflektion über Design und mögliche Veränderungen für die Zukunft</w:t>
+      </w:r>
+    </w:p>
+    <w:p>
+      <w:pPr>
+        <w:pStyle w:val="Listenabsatz"/>
+        <w:numPr>
+          <w:ilvl w:val="0"/>
+          <w:numId w:val="3"/>
+        </w:numPr>
+        <w:rPr>
+          <w:b w:val="0"/>
+          <w:bCs w:val="0"/>
+        </w:rPr>
       </w:pPr>
     </w:p>
     <w:sectPr>
-      <w:pgSz w:w="11906" w:h="16838"/>
+      <w:pgSz w:w="11906" w:h="16838" w:orient="portrait"/>
       <w:pgMar w:top="1417" w:right="1417" w:bottom="1134" w:left="1417" w:header="708" w:footer="708" w:gutter="0"/>
       <w:cols w:space="708"/>
       <w:docGrid w:linePitch="360"/>
@@ -274,7 +965,7 @@
         <w:ind w:left="720" w:hanging="360"/>
       </w:pPr>
       <w:rPr>
-        <w:rFonts w:ascii="Symbol" w:hAnsi="Symbol" w:hint="default"/>
+        <w:rFonts w:hint="default" w:ascii="Symbol" w:hAnsi="Symbol"/>
       </w:rPr>
     </w:lvl>
     <w:lvl w:ilvl="1" w:tplc="04070003" w:tentative="1">
@@ -286,7 +977,7 @@
         <w:ind w:left="1440" w:hanging="360"/>
       </w:pPr>
       <w:rPr>
-        <w:rFonts w:ascii="Courier New" w:hAnsi="Courier New" w:cs="Courier New" w:hint="default"/>
+        <w:rFonts w:hint="default" w:ascii="Courier New" w:hAnsi="Courier New" w:cs="Courier New"/>
       </w:rPr>
     </w:lvl>
     <w:lvl w:ilvl="2" w:tplc="04070005" w:tentative="1">
@@ -298,7 +989,7 @@
         <w:ind w:left="2160" w:hanging="360"/>
       </w:pPr>
       <w:rPr>
-        <w:rFonts w:ascii="Wingdings" w:hAnsi="Wingdings" w:hint="default"/>
+        <w:rFonts w:hint="default" w:ascii="Wingdings" w:hAnsi="Wingdings"/>
       </w:rPr>
     </w:lvl>
     <w:lvl w:ilvl="3" w:tplc="04070001" w:tentative="1">
@@ -310,7 +1001,7 @@
         <w:ind w:left="2880" w:hanging="360"/>
       </w:pPr>
       <w:rPr>
-        <w:rFonts w:ascii="Symbol" w:hAnsi="Symbol" w:hint="default"/>
+        <w:rFonts w:hint="default" w:ascii="Symbol" w:hAnsi="Symbol"/>
       </w:rPr>
     </w:lvl>
     <w:lvl w:ilvl="4" w:tplc="04070003" w:tentative="1">
@@ -322,7 +1013,7 @@
         <w:ind w:left="3600" w:hanging="360"/>
       </w:pPr>
       <w:rPr>
-        <w:rFonts w:ascii="Courier New" w:hAnsi="Courier New" w:cs="Courier New" w:hint="default"/>
+        <w:rFonts w:hint="default" w:ascii="Courier New" w:hAnsi="Courier New" w:cs="Courier New"/>
       </w:rPr>
     </w:lvl>
     <w:lvl w:ilvl="5" w:tplc="04070005" w:tentative="1">
@@ -334,7 +1025,7 @@
         <w:ind w:left="4320" w:hanging="360"/>
       </w:pPr>
       <w:rPr>
-        <w:rFonts w:ascii="Wingdings" w:hAnsi="Wingdings" w:hint="default"/>
+        <w:rFonts w:hint="default" w:ascii="Wingdings" w:hAnsi="Wingdings"/>
       </w:rPr>
     </w:lvl>
     <w:lvl w:ilvl="6" w:tplc="04070001" w:tentative="1">
@@ -346,7 +1037,7 @@
         <w:ind w:left="5040" w:hanging="360"/>
       </w:pPr>
       <w:rPr>
-        <w:rFonts w:ascii="Symbol" w:hAnsi="Symbol" w:hint="default"/>
+        <w:rFonts w:hint="default" w:ascii="Symbol" w:hAnsi="Symbol"/>
       </w:rPr>
     </w:lvl>
     <w:lvl w:ilvl="7" w:tplc="04070003" w:tentative="1">
@@ -358,7 +1049,7 @@
         <w:ind w:left="5760" w:hanging="360"/>
       </w:pPr>
       <w:rPr>
-        <w:rFonts w:ascii="Courier New" w:hAnsi="Courier New" w:cs="Courier New" w:hint="default"/>
+        <w:rFonts w:hint="default" w:ascii="Courier New" w:hAnsi="Courier New" w:cs="Courier New"/>
       </w:rPr>
     </w:lvl>
     <w:lvl w:ilvl="8" w:tplc="04070005" w:tentative="1">
@@ -370,7 +1061,7 @@
         <w:ind w:left="6480" w:hanging="360"/>
       </w:pPr>
       <w:rPr>
-        <w:rFonts w:ascii="Wingdings" w:hAnsi="Wingdings" w:hint="default"/>
+        <w:rFonts w:hint="default" w:ascii="Wingdings" w:hAnsi="Wingdings"/>
       </w:rPr>
     </w:lvl>
   </w:abstractNum>
@@ -387,7 +1078,7 @@
         <w:ind w:left="720" w:hanging="360"/>
       </w:pPr>
       <w:rPr>
-        <w:rFonts w:ascii="Symbol" w:hAnsi="Symbol" w:hint="default"/>
+        <w:rFonts w:hint="default" w:ascii="Symbol" w:hAnsi="Symbol"/>
       </w:rPr>
     </w:lvl>
     <w:lvl w:ilvl="1" w:tplc="04070003" w:tentative="1">
@@ -399,7 +1090,7 @@
         <w:ind w:left="1440" w:hanging="360"/>
       </w:pPr>
       <w:rPr>
-        <w:rFonts w:ascii="Courier New" w:hAnsi="Courier New" w:cs="Courier New" w:hint="default"/>
+        <w:rFonts w:hint="default" w:ascii="Courier New" w:hAnsi="Courier New" w:cs="Courier New"/>
       </w:rPr>
     </w:lvl>
     <w:lvl w:ilvl="2" w:tplc="04070005" w:tentative="1">
@@ -411,7 +1102,7 @@
         <w:ind w:left="2160" w:hanging="360"/>
       </w:pPr>
       <w:rPr>
-        <w:rFonts w:ascii="Wingdings" w:hAnsi="Wingdings" w:hint="default"/>
+        <w:rFonts w:hint="default" w:ascii="Wingdings" w:hAnsi="Wingdings"/>
       </w:rPr>
     </w:lvl>
     <w:lvl w:ilvl="3" w:tplc="04070001" w:tentative="1">
@@ -423,7 +1114,7 @@
         <w:ind w:left="2880" w:hanging="360"/>
       </w:pPr>
       <w:rPr>
-        <w:rFonts w:ascii="Symbol" w:hAnsi="Symbol" w:hint="default"/>
+        <w:rFonts w:hint="default" w:ascii="Symbol" w:hAnsi="Symbol"/>
       </w:rPr>
     </w:lvl>
     <w:lvl w:ilvl="4" w:tplc="04070003" w:tentative="1">
@@ -435,7 +1126,7 @@
         <w:ind w:left="3600" w:hanging="360"/>
       </w:pPr>
       <w:rPr>
-        <w:rFonts w:ascii="Courier New" w:hAnsi="Courier New" w:cs="Courier New" w:hint="default"/>
+        <w:rFonts w:hint="default" w:ascii="Courier New" w:hAnsi="Courier New" w:cs="Courier New"/>
       </w:rPr>
     </w:lvl>
     <w:lvl w:ilvl="5" w:tplc="04070005" w:tentative="1">
@@ -447,7 +1138,7 @@
         <w:ind w:left="4320" w:hanging="360"/>
       </w:pPr>
       <w:rPr>
-        <w:rFonts w:ascii="Wingdings" w:hAnsi="Wingdings" w:hint="default"/>
+        <w:rFonts w:hint="default" w:ascii="Wingdings" w:hAnsi="Wingdings"/>
       </w:rPr>
     </w:lvl>
     <w:lvl w:ilvl="6" w:tplc="04070001" w:tentative="1">
@@ -459,7 +1150,7 @@
         <w:ind w:left="5040" w:hanging="360"/>
       </w:pPr>
       <w:rPr>
-        <w:rFonts w:ascii="Symbol" w:hAnsi="Symbol" w:hint="default"/>
+        <w:rFonts w:hint="default" w:ascii="Symbol" w:hAnsi="Symbol"/>
       </w:rPr>
     </w:lvl>
     <w:lvl w:ilvl="7" w:tplc="04070003" w:tentative="1">
@@ -471,7 +1162,7 @@
         <w:ind w:left="5760" w:hanging="360"/>
       </w:pPr>
       <w:rPr>
-        <w:rFonts w:ascii="Courier New" w:hAnsi="Courier New" w:cs="Courier New" w:hint="default"/>
+        <w:rFonts w:hint="default" w:ascii="Courier New" w:hAnsi="Courier New" w:cs="Courier New"/>
       </w:rPr>
     </w:lvl>
     <w:lvl w:ilvl="8" w:tplc="04070005" w:tentative="1">
@@ -483,7 +1174,7 @@
         <w:ind w:left="6480" w:hanging="360"/>
       </w:pPr>
       <w:rPr>
-        <w:rFonts w:ascii="Wingdings" w:hAnsi="Wingdings" w:hint="default"/>
+        <w:rFonts w:hint="default" w:ascii="Wingdings" w:hAnsi="Wingdings"/>
       </w:rPr>
     </w:lvl>
   </w:abstractNum>
@@ -590,7 +1281,7 @@
   <w:docDefaults>
     <w:rPrDefault>
       <w:rPr>
-        <w:rFonts w:asciiTheme="minorHAnsi" w:eastAsiaTheme="minorHAnsi" w:hAnsiTheme="minorHAnsi" w:cstheme="minorBidi"/>
+        <w:rFonts w:asciiTheme="minorHAnsi" w:hAnsiTheme="minorHAnsi" w:eastAsiaTheme="minorHAnsi" w:cstheme="minorBidi"/>
         <w:kern w:val="2"/>
         <w:sz w:val="24"/>
         <w:szCs w:val="24"/>
@@ -607,14 +1298,14 @@
   <w:latentStyles w:defLockedState="0" w:defUIPriority="99" w:defSemiHidden="0" w:defUnhideWhenUsed="0" w:defQFormat="0" w:count="376">
     <w:lsdException w:name="Normal" w:uiPriority="0" w:qFormat="1"/>
     <w:lsdException w:name="heading 1" w:uiPriority="9" w:qFormat="1"/>
-    <w:lsdException w:name="heading 2" w:semiHidden="1" w:uiPriority="9" w:unhideWhenUsed="1" w:qFormat="1"/>
-    <w:lsdException w:name="heading 3" w:semiHidden="1" w:uiPriority="9" w:unhideWhenUsed="1" w:qFormat="1"/>
-    <w:lsdException w:name="heading 4" w:semiHidden="1" w:uiPriority="9" w:unhideWhenUsed="1" w:qFormat="1"/>
-    <w:lsdException w:name="heading 5" w:semiHidden="1" w:uiPriority="9" w:unhideWhenUsed="1" w:qFormat="1"/>
-    <w:lsdException w:name="heading 6" w:semiHidden="1" w:uiPriority="9" w:unhideWhenUsed="1" w:qFormat="1"/>
-    <w:lsdException w:name="heading 7" w:semiHidden="1" w:uiPriority="9" w:unhideWhenUsed="1" w:qFormat="1"/>
-    <w:lsdException w:name="heading 8" w:semiHidden="1" w:uiPriority="9" w:unhideWhenUsed="1" w:qFormat="1"/>
-    <w:lsdException w:name="heading 9" w:semiHidden="1" w:uiPriority="9" w:unhideWhenUsed="1" w:qFormat="1"/>
+    <w:lsdException w:name="heading 2" w:uiPriority="9" w:semiHidden="1" w:unhideWhenUsed="1" w:qFormat="1"/>
+    <w:lsdException w:name="heading 3" w:uiPriority="9" w:semiHidden="1" w:unhideWhenUsed="1" w:qFormat="1"/>
+    <w:lsdException w:name="heading 4" w:uiPriority="9" w:semiHidden="1" w:unhideWhenUsed="1" w:qFormat="1"/>
+    <w:lsdException w:name="heading 5" w:uiPriority="9" w:semiHidden="1" w:unhideWhenUsed="1" w:qFormat="1"/>
+    <w:lsdException w:name="heading 6" w:uiPriority="9" w:semiHidden="1" w:unhideWhenUsed="1" w:qFormat="1"/>
+    <w:lsdException w:name="heading 7" w:uiPriority="9" w:semiHidden="1" w:unhideWhenUsed="1" w:qFormat="1"/>
+    <w:lsdException w:name="heading 8" w:uiPriority="9" w:semiHidden="1" w:unhideWhenUsed="1" w:qFormat="1"/>
+    <w:lsdException w:name="heading 9" w:uiPriority="9" w:semiHidden="1" w:unhideWhenUsed="1" w:qFormat="1"/>
     <w:lsdException w:name="index 1" w:semiHidden="1" w:unhideWhenUsed="1"/>
     <w:lsdException w:name="index 2" w:semiHidden="1" w:unhideWhenUsed="1"/>
     <w:lsdException w:name="index 3" w:semiHidden="1" w:unhideWhenUsed="1"/>
@@ -624,22 +1315,22 @@
     <w:lsdException w:name="index 7" w:semiHidden="1" w:unhideWhenUsed="1"/>
     <w:lsdException w:name="index 8" w:semiHidden="1" w:unhideWhenUsed="1"/>
     <w:lsdException w:name="index 9" w:semiHidden="1" w:unhideWhenUsed="1"/>
-    <w:lsdException w:name="toc 1" w:semiHidden="1" w:uiPriority="39" w:unhideWhenUsed="1"/>
-    <w:lsdException w:name="toc 2" w:semiHidden="1" w:uiPriority="39" w:unhideWhenUsed="1"/>
-    <w:lsdException w:name="toc 3" w:semiHidden="1" w:uiPriority="39" w:unhideWhenUsed="1"/>
-    <w:lsdException w:name="toc 4" w:semiHidden="1" w:uiPriority="39" w:unhideWhenUsed="1"/>
-    <w:lsdException w:name="toc 5" w:semiHidden="1" w:uiPriority="39" w:unhideWhenUsed="1"/>
-    <w:lsdException w:name="toc 6" w:semiHidden="1" w:uiPriority="39" w:unhideWhenUsed="1"/>
-    <w:lsdException w:name="toc 7" w:semiHidden="1" w:uiPriority="39" w:unhideWhenUsed="1"/>
-    <w:lsdException w:name="toc 8" w:semiHidden="1" w:uiPriority="39" w:unhideWhenUsed="1"/>
-    <w:lsdException w:name="toc 9" w:semiHidden="1" w:uiPriority="39" w:unhideWhenUsed="1"/>
+    <w:lsdException w:name="toc 1" w:uiPriority="39" w:semiHidden="1" w:unhideWhenUsed="1"/>
+    <w:lsdException w:name="toc 2" w:uiPriority="39" w:semiHidden="1" w:unhideWhenUsed="1"/>
+    <w:lsdException w:name="toc 3" w:uiPriority="39" w:semiHidden="1" w:unhideWhenUsed="1"/>
+    <w:lsdException w:name="toc 4" w:uiPriority="39" w:semiHidden="1" w:unhideWhenUsed="1"/>
+    <w:lsdException w:name="toc 5" w:uiPriority="39" w:semiHidden="1" w:unhideWhenUsed="1"/>
+    <w:lsdException w:name="toc 6" w:uiPriority="39" w:semiHidden="1" w:unhideWhenUsed="1"/>
+    <w:lsdException w:name="toc 7" w:uiPriority="39" w:semiHidden="1" w:unhideWhenUsed="1"/>
+    <w:lsdException w:name="toc 8" w:uiPriority="39" w:semiHidden="1" w:unhideWhenUsed="1"/>
+    <w:lsdException w:name="toc 9" w:uiPriority="39" w:semiHidden="1" w:unhideWhenUsed="1"/>
     <w:lsdException w:name="Normal Indent" w:semiHidden="1" w:unhideWhenUsed="1"/>
     <w:lsdException w:name="footnote text" w:semiHidden="1" w:unhideWhenUsed="1"/>
     <w:lsdException w:name="annotation text" w:semiHidden="1" w:unhideWhenUsed="1"/>
     <w:lsdException w:name="header" w:semiHidden="1" w:unhideWhenUsed="1"/>
     <w:lsdException w:name="footer" w:semiHidden="1" w:unhideWhenUsed="1"/>
     <w:lsdException w:name="index heading" w:semiHidden="1" w:unhideWhenUsed="1"/>
-    <w:lsdException w:name="caption" w:semiHidden="1" w:uiPriority="35" w:unhideWhenUsed="1" w:qFormat="1"/>
+    <w:lsdException w:name="caption" w:uiPriority="35" w:semiHidden="1" w:unhideWhenUsed="1" w:qFormat="1"/>
     <w:lsdException w:name="table of figures" w:semiHidden="1" w:unhideWhenUsed="1"/>
     <w:lsdException w:name="envelope address" w:semiHidden="1" w:unhideWhenUsed="1"/>
     <w:lsdException w:name="envelope return" w:semiHidden="1" w:unhideWhenUsed="1"/>
@@ -670,7 +1361,7 @@
     <w:lsdException w:name="Title" w:uiPriority="10" w:qFormat="1"/>
     <w:lsdException w:name="Closing" w:semiHidden="1" w:unhideWhenUsed="1"/>
     <w:lsdException w:name="Signature" w:semiHidden="1" w:unhideWhenUsed="1"/>
-    <w:lsdException w:name="Default Paragraph Font" w:semiHidden="1" w:uiPriority="1" w:unhideWhenUsed="1"/>
+    <w:lsdException w:name="Default Paragraph Font" w:uiPriority="1" w:semiHidden="1" w:unhideWhenUsed="1"/>
     <w:lsdException w:name="Body Text" w:semiHidden="1" w:unhideWhenUsed="1"/>
     <w:lsdException w:name="Body Text Indent" w:semiHidden="1" w:unhideWhenUsed="1"/>
     <w:lsdException w:name="List Continue" w:semiHidden="1" w:unhideWhenUsed="1"/>
@@ -870,8 +1561,8 @@
     <w:lsdException w:name="Subtle Reference" w:uiPriority="31" w:qFormat="1"/>
     <w:lsdException w:name="Intense Reference" w:uiPriority="32" w:qFormat="1"/>
     <w:lsdException w:name="Book Title" w:uiPriority="33" w:qFormat="1"/>
-    <w:lsdException w:name="Bibliography" w:semiHidden="1" w:uiPriority="37" w:unhideWhenUsed="1"/>
-    <w:lsdException w:name="TOC Heading" w:semiHidden="1" w:uiPriority="39" w:unhideWhenUsed="1" w:qFormat="1"/>
+    <w:lsdException w:name="Bibliography" w:uiPriority="37" w:semiHidden="1" w:unhideWhenUsed="1"/>
+    <w:lsdException w:name="TOC Heading" w:uiPriority="39" w:semiHidden="1" w:unhideWhenUsed="1" w:qFormat="1"/>
     <w:lsdException w:name="Plain Table 1" w:uiPriority="41"/>
     <w:lsdException w:name="Plain Table 2" w:uiPriority="42"/>
     <w:lsdException w:name="Plain Table 3" w:uiPriority="43"/>
@@ -982,7 +1673,7 @@
     <w:lsdException w:name="Unresolved Mention" w:semiHidden="1" w:unhideWhenUsed="1"/>
     <w:lsdException w:name="Smart Link" w:semiHidden="1" w:unhideWhenUsed="1"/>
   </w:latentStyles>
-  <w:style w:type="paragraph" w:default="1" w:styleId="Standard">
+  <w:style w:type="paragraph" w:styleId="Standard" w:default="1">
     <w:name w:val="Normal"/>
     <w:qFormat/>
   </w:style>
@@ -1001,7 +1692,7 @@
       <w:outlineLvl w:val="0"/>
     </w:pPr>
     <w:rPr>
-      <w:rFonts w:asciiTheme="majorHAnsi" w:eastAsiaTheme="majorEastAsia" w:hAnsiTheme="majorHAnsi" w:cstheme="majorBidi"/>
+      <w:rFonts w:asciiTheme="majorHAnsi" w:hAnsiTheme="majorHAnsi" w:eastAsiaTheme="majorEastAsia" w:cstheme="majorBidi"/>
       <w:color w:val="0F4761" w:themeColor="accent1" w:themeShade="BF"/>
       <w:sz w:val="40"/>
       <w:szCs w:val="40"/>
@@ -1024,7 +1715,7 @@
       <w:outlineLvl w:val="1"/>
     </w:pPr>
     <w:rPr>
-      <w:rFonts w:asciiTheme="majorHAnsi" w:eastAsiaTheme="majorEastAsia" w:hAnsiTheme="majorHAnsi" w:cstheme="majorBidi"/>
+      <w:rFonts w:asciiTheme="majorHAnsi" w:hAnsiTheme="majorHAnsi" w:eastAsiaTheme="majorEastAsia" w:cstheme="majorBidi"/>
       <w:color w:val="0F4761" w:themeColor="accent1" w:themeShade="BF"/>
       <w:sz w:val="32"/>
       <w:szCs w:val="32"/>
@@ -1185,13 +1876,13 @@
       <w:color w:val="272727" w:themeColor="text1" w:themeTint="D8"/>
     </w:rPr>
   </w:style>
-  <w:style w:type="character" w:default="1" w:styleId="Absatz-Standardschriftart">
+  <w:style w:type="character" w:styleId="Absatz-Standardschriftart" w:default="1">
     <w:name w:val="Default Paragraph Font"/>
     <w:uiPriority w:val="1"/>
     <w:semiHidden/>
     <w:unhideWhenUsed/>
   </w:style>
-  <w:style w:type="table" w:default="1" w:styleId="NormaleTabelle">
+  <w:style w:type="table" w:styleId="NormaleTabelle" w:default="1">
     <w:name w:val="Normal Table"/>
     <w:uiPriority w:val="99"/>
     <w:semiHidden/>
@@ -1206,26 +1897,26 @@
       </w:tblCellMar>
     </w:tblPr>
   </w:style>
-  <w:style w:type="numbering" w:default="1" w:styleId="KeineListe">
+  <w:style w:type="numbering" w:styleId="KeineListe" w:default="1">
     <w:name w:val="No List"/>
     <w:uiPriority w:val="99"/>
     <w:semiHidden/>
     <w:unhideWhenUsed/>
   </w:style>
-  <w:style w:type="character" w:customStyle="1" w:styleId="berschrift1Zchn">
+  <w:style w:type="character" w:styleId="berschrift1Zchn" w:customStyle="1">
     <w:name w:val="Überschrift 1 Zchn"/>
     <w:basedOn w:val="Absatz-Standardschriftart"/>
     <w:link w:val="berschrift1"/>
     <w:uiPriority w:val="9"/>
     <w:rsid w:val="00265B75"/>
     <w:rPr>
-      <w:rFonts w:asciiTheme="majorHAnsi" w:eastAsiaTheme="majorEastAsia" w:hAnsiTheme="majorHAnsi" w:cstheme="majorBidi"/>
+      <w:rFonts w:asciiTheme="majorHAnsi" w:hAnsiTheme="majorHAnsi" w:eastAsiaTheme="majorEastAsia" w:cstheme="majorBidi"/>
       <w:color w:val="0F4761" w:themeColor="accent1" w:themeShade="BF"/>
       <w:sz w:val="40"/>
       <w:szCs w:val="40"/>
     </w:rPr>
   </w:style>
-  <w:style w:type="character" w:customStyle="1" w:styleId="berschrift2Zchn">
+  <w:style w:type="character" w:styleId="berschrift2Zchn" w:customStyle="1">
     <w:name w:val="Überschrift 2 Zchn"/>
     <w:basedOn w:val="Absatz-Standardschriftart"/>
     <w:link w:val="berschrift2"/>
@@ -1233,13 +1924,13 @@
     <w:semiHidden/>
     <w:rsid w:val="00265B75"/>
     <w:rPr>
-      <w:rFonts w:asciiTheme="majorHAnsi" w:eastAsiaTheme="majorEastAsia" w:hAnsiTheme="majorHAnsi" w:cstheme="majorBidi"/>
+      <w:rFonts w:asciiTheme="majorHAnsi" w:hAnsiTheme="majorHAnsi" w:eastAsiaTheme="majorEastAsia" w:cstheme="majorBidi"/>
       <w:color w:val="0F4761" w:themeColor="accent1" w:themeShade="BF"/>
       <w:sz w:val="32"/>
       <w:szCs w:val="32"/>
     </w:rPr>
   </w:style>
-  <w:style w:type="character" w:customStyle="1" w:styleId="berschrift3Zchn">
+  <w:style w:type="character" w:styleId="berschrift3Zchn" w:customStyle="1">
     <w:name w:val="Überschrift 3 Zchn"/>
     <w:basedOn w:val="Absatz-Standardschriftart"/>
     <w:link w:val="berschrift3"/>
@@ -1253,7 +1944,7 @@
       <w:szCs w:val="28"/>
     </w:rPr>
   </w:style>
-  <w:style w:type="character" w:customStyle="1" w:styleId="berschrift4Zchn">
+  <w:style w:type="character" w:styleId="berschrift4Zchn" w:customStyle="1">
     <w:name w:val="Überschrift 4 Zchn"/>
     <w:basedOn w:val="Absatz-Standardschriftart"/>
     <w:link w:val="berschrift4"/>
@@ -1267,7 +1958,7 @@
       <w:color w:val="0F4761" w:themeColor="accent1" w:themeShade="BF"/>
     </w:rPr>
   </w:style>
-  <w:style w:type="character" w:customStyle="1" w:styleId="berschrift5Zchn">
+  <w:style w:type="character" w:styleId="berschrift5Zchn" w:customStyle="1">
     <w:name w:val="Überschrift 5 Zchn"/>
     <w:basedOn w:val="Absatz-Standardschriftart"/>
     <w:link w:val="berschrift5"/>
@@ -1279,7 +1970,7 @@
       <w:color w:val="0F4761" w:themeColor="accent1" w:themeShade="BF"/>
     </w:rPr>
   </w:style>
-  <w:style w:type="character" w:customStyle="1" w:styleId="berschrift6Zchn">
+  <w:style w:type="character" w:styleId="berschrift6Zchn" w:customStyle="1">
     <w:name w:val="Überschrift 6 Zchn"/>
     <w:basedOn w:val="Absatz-Standardschriftart"/>
     <w:link w:val="berschrift6"/>
@@ -1293,7 +1984,7 @@
       <w:color w:val="595959" w:themeColor="text1" w:themeTint="A6"/>
     </w:rPr>
   </w:style>
-  <w:style w:type="character" w:customStyle="1" w:styleId="berschrift7Zchn">
+  <w:style w:type="character" w:styleId="berschrift7Zchn" w:customStyle="1">
     <w:name w:val="Überschrift 7 Zchn"/>
     <w:basedOn w:val="Absatz-Standardschriftart"/>
     <w:link w:val="berschrift7"/>
@@ -1305,7 +1996,7 @@
       <w:color w:val="595959" w:themeColor="text1" w:themeTint="A6"/>
     </w:rPr>
   </w:style>
-  <w:style w:type="character" w:customStyle="1" w:styleId="berschrift8Zchn">
+  <w:style w:type="character" w:styleId="berschrift8Zchn" w:customStyle="1">
     <w:name w:val="Überschrift 8 Zchn"/>
     <w:basedOn w:val="Absatz-Standardschriftart"/>
     <w:link w:val="berschrift8"/>
@@ -1319,7 +2010,7 @@
       <w:color w:val="272727" w:themeColor="text1" w:themeTint="D8"/>
     </w:rPr>
   </w:style>
-  <w:style w:type="character" w:customStyle="1" w:styleId="berschrift9Zchn">
+  <w:style w:type="character" w:styleId="berschrift9Zchn" w:customStyle="1">
     <w:name w:val="Überschrift 9 Zchn"/>
     <w:basedOn w:val="Absatz-Standardschriftart"/>
     <w:link w:val="berschrift9"/>
@@ -1344,21 +2035,21 @@
       <w:contextualSpacing/>
     </w:pPr>
     <w:rPr>
-      <w:rFonts w:asciiTheme="majorHAnsi" w:eastAsiaTheme="majorEastAsia" w:hAnsiTheme="majorHAnsi" w:cstheme="majorBidi"/>
+      <w:rFonts w:asciiTheme="majorHAnsi" w:hAnsiTheme="majorHAnsi" w:eastAsiaTheme="majorEastAsia" w:cstheme="majorBidi"/>
       <w:spacing w:val="-10"/>
       <w:kern w:val="28"/>
       <w:sz w:val="56"/>
       <w:szCs w:val="56"/>
     </w:rPr>
   </w:style>
-  <w:style w:type="character" w:customStyle="1" w:styleId="TitelZchn">
+  <w:style w:type="character" w:styleId="TitelZchn" w:customStyle="1">
     <w:name w:val="Titel Zchn"/>
     <w:basedOn w:val="Absatz-Standardschriftart"/>
     <w:link w:val="Titel"/>
     <w:uiPriority w:val="10"/>
     <w:rsid w:val="00265B75"/>
     <w:rPr>
-      <w:rFonts w:asciiTheme="majorHAnsi" w:eastAsiaTheme="majorEastAsia" w:hAnsiTheme="majorHAnsi" w:cstheme="majorBidi"/>
+      <w:rFonts w:asciiTheme="majorHAnsi" w:hAnsiTheme="majorHAnsi" w:eastAsiaTheme="majorEastAsia" w:cstheme="majorBidi"/>
       <w:spacing w:val="-10"/>
       <w:kern w:val="28"/>
       <w:sz w:val="56"/>
@@ -1386,7 +2077,7 @@
       <w:szCs w:val="28"/>
     </w:rPr>
   </w:style>
-  <w:style w:type="character" w:customStyle="1" w:styleId="UntertitelZchn">
+  <w:style w:type="character" w:styleId="UntertitelZchn" w:customStyle="1">
     <w:name w:val="Untertitel Zchn"/>
     <w:basedOn w:val="Absatz-Standardschriftart"/>
     <w:link w:val="Untertitel"/>
@@ -1418,7 +2109,7 @@
       <w:color w:val="404040" w:themeColor="text1" w:themeTint="BF"/>
     </w:rPr>
   </w:style>
-  <w:style w:type="character" w:customStyle="1" w:styleId="ZitatZchn">
+  <w:style w:type="character" w:styleId="ZitatZchn" w:customStyle="1">
     <w:name w:val="Zitat Zchn"/>
     <w:basedOn w:val="Absatz-Standardschriftart"/>
     <w:link w:val="Zitat"/>
@@ -1463,8 +2154,8 @@
     <w:rsid w:val="00265B75"/>
     <w:pPr>
       <w:pBdr>
-        <w:top w:val="single" w:sz="4" w:space="10" w:color="0F4761" w:themeColor="accent1" w:themeShade="BF"/>
-        <w:bottom w:val="single" w:sz="4" w:space="10" w:color="0F4761" w:themeColor="accent1" w:themeShade="BF"/>
+        <w:top w:val="single" w:color="0F4761" w:themeColor="accent1" w:themeShade="BF" w:sz="4" w:space="10"/>
+        <w:bottom w:val="single" w:color="0F4761" w:themeColor="accent1" w:themeShade="BF" w:sz="4" w:space="10"/>
       </w:pBdr>
       <w:spacing w:before="360" w:after="360"/>
       <w:ind w:left="864" w:right="864"/>
@@ -1476,7 +2167,7 @@
       <w:color w:val="0F4761" w:themeColor="accent1" w:themeShade="BF"/>
     </w:rPr>
   </w:style>
-  <w:style w:type="character" w:customStyle="1" w:styleId="IntensivesZitatZchn">
+  <w:style w:type="character" w:styleId="IntensivesZitatZchn" w:customStyle="1">
     <w:name w:val="Intensives Zitat Zchn"/>
     <w:basedOn w:val="Absatz-Standardschriftart"/>
     <w:link w:val="IntensivesZitat"/>
@@ -1506,7 +2197,7 @@
 </file>
 
 <file path=word/theme/theme1.xml><?xml version="1.0" encoding="utf-8"?>
-<a:theme xmlns:a="http://schemas.openxmlformats.org/drawingml/2006/main" name="Office">
+<a:theme xmlns:a="http://schemas.openxmlformats.org/drawingml/2006/main" xmlns:thm15="http://schemas.microsoft.com/office/thememl/2012/main" name="Office">
   <a:themeElements>
     <a:clrScheme name="Office">
       <a:dk1>

</xml_diff>

<commit_message>
added more content to documentation and added quick start option with bat file
</commit_message>
<xml_diff>
--- a/pi-dashboard/Documentation.docx
+++ b/pi-dashboard/Documentation.docx
@@ -894,25 +894,101 @@
           <w:ilvl w:val="0"/>
           <w:numId w:val="1"/>
         </w:numPr>
-      </w:pPr>
-      <w:r>
-        <w:t xml:space="preserve">Fehler bei Namensgebung und vereinheitlichen von </w:t>
+        <w:suppressLineNumbers w:val="0"/>
+        <w:bidi w:val="0"/>
+        <w:spacing w:before="0" w:beforeAutospacing="off" w:after="160" w:afterAutospacing="off" w:line="278" w:lineRule="auto"/>
+        <w:ind w:left="720" w:right="0" w:hanging="360"/>
+        <w:jc w:val="left"/>
+        <w:rPr>
+          <w:b w:val="1"/>
+          <w:bCs w:val="1"/>
+        </w:rPr>
+      </w:pPr>
+      <w:r>
+        <w:rPr/>
+        <w:t xml:space="preserve">Fehler bei </w:t>
+      </w:r>
+      <w:r>
+        <w:rPr>
+          <w:b w:val="0"/>
+          <w:bCs w:val="0"/>
+        </w:rPr>
+        <w:t>Namensgebung</w:t>
+      </w:r>
+      <w:r>
+        <w:rPr/>
+        <w:t xml:space="preserve"> und vereinheitlichen von </w:t>
+      </w:r>
+      <w:r>
+        <w:rPr/>
+        <w:t>classes</w:t>
+      </w:r>
+      <w:r>
+        <w:rPr/>
+        <w:t xml:space="preserve">, title Format, </w:t>
+      </w:r>
+      <w:r>
+        <w:rPr/>
+        <w:t>head</w:t>
+      </w:r>
+      <w:r>
+        <w:rPr/>
+        <w:t xml:space="preserve"> Bereich größtenteils</w:t>
+      </w:r>
+    </w:p>
+    <w:p>
+      <w:pPr>
+        <w:pStyle w:val="Listenabsatz"/>
+        <w:numPr>
+          <w:ilvl w:val="0"/>
+          <w:numId w:val="1"/>
+        </w:numPr>
+      </w:pPr>
+      <w:r>
+        <w:t xml:space="preserve">Fehler mit Favicons, die nicht korrekt verlinkt sind, gelöst und in </w:t>
       </w:r>
       <w:proofErr w:type="spellStart"/>
       <w:r>
-        <w:t>classes</w:t>
+        <w:t>static</w:t>
       </w:r>
       <w:proofErr w:type="spellEnd"/>
       <w:r>
-        <w:t xml:space="preserve">, title Format, </w:t>
+        <w:t xml:space="preserve"> Ordner verschoben</w:t>
+      </w:r>
+      <w:r>
+        <w:t xml:space="preserve"> </w:t>
+      </w:r>
+    </w:p>
+    <w:p>
+      <w:pPr>
+        <w:pStyle w:val="Listenabsatz"/>
+        <w:numPr>
+          <w:ilvl w:val="0"/>
+          <w:numId w:val="1"/>
+        </w:numPr>
+      </w:pPr>
+      <w:r>
+        <w:t>Neues Favicon zur Vereinheitlichung von Design hinzugefügt</w:t>
+      </w:r>
+    </w:p>
+    <w:p>
+      <w:pPr>
+        <w:pStyle w:val="Listenabsatz"/>
+        <w:numPr>
+          <w:ilvl w:val="0"/>
+          <w:numId w:val="1"/>
+        </w:numPr>
+      </w:pPr>
+      <w:r>
+        <w:t xml:space="preserve">Branch aus der Schule in </w:t>
       </w:r>
       <w:proofErr w:type="spellStart"/>
       <w:r>
-        <w:t>head</w:t>
+        <w:t>pi</w:t>
       </w:r>
       <w:proofErr w:type="spellEnd"/>
       <w:r>
-        <w:t xml:space="preserve"> Bereich größtenteils</w:t>
+        <w:t>-test-alpha zusammengefügt</w:t>
       </w:r>
     </w:p>
     <w:p>
@@ -924,18 +1000,7 @@
         </w:numPr>
       </w:pPr>
       <w:r>
-        <w:t xml:space="preserve">Fehler mit Favicons, die nicht korrekt verlinkt sind, gelöst und in </w:t>
-      </w:r>
-      <w:proofErr w:type="spellStart"/>
-      <w:r>
-        <w:t>static</w:t>
-      </w:r>
-      <w:proofErr w:type="spellEnd"/>
-      <w:r>
-        <w:t xml:space="preserve"> Ordner verschoben</w:t>
-      </w:r>
-      <w:r>
-        <w:t xml:space="preserve"> </w:t>
+        <w:t>Anpassung einiger Titel aus Design Gründen, weil Favicon die Notwendigkeit aufhebt</w:t>
       </w:r>
     </w:p>
     <w:p>
@@ -945,9 +1010,189 @@
           <w:ilvl w:val="0"/>
           <w:numId w:val="1"/>
         </w:numPr>
-      </w:pPr>
-      <w:r>
-        <w:t>Neues Favicon zur Vereinheitlichung von Design hinzugefügt</w:t>
+        <w:rPr/>
+      </w:pPr>
+      <w:r>
+        <w:rPr/>
+        <w:t>Formatierungsänderung von style.css auf Basis von pep8</w:t>
+      </w:r>
+    </w:p>
+    <w:p>
+      <w:pPr>
+        <w:rPr>
+          <w:b w:val="1"/>
+          <w:bCs w:val="1"/>
+        </w:rPr>
+      </w:pPr>
+      <w:r>
+        <w:rPr>
+          <w:b w:val="1"/>
+          <w:bCs w:val="1"/>
+        </w:rPr>
+        <w:t>Schule:</w:t>
+      </w:r>
+    </w:p>
+    <w:p>
+      <w:pPr>
+        <w:pStyle w:val="Listenabsatz"/>
+        <w:numPr>
+          <w:ilvl w:val="0"/>
+          <w:numId w:val="7"/>
+        </w:numPr>
+        <w:suppressLineNumbers w:val="0"/>
+        <w:bidi w:val="0"/>
+        <w:spacing w:before="0" w:beforeAutospacing="off" w:after="160" w:afterAutospacing="off" w:line="278" w:lineRule="auto"/>
+        <w:ind w:left="720" w:right="0" w:hanging="360"/>
+        <w:jc w:val="left"/>
+        <w:rPr/>
+      </w:pPr>
+      <w:r>
+        <w:rPr/>
+        <w:t>App.py nutzt jetzt “</w:t>
+      </w:r>
+      <w:r>
+        <w:rPr/>
+        <w:t>psutil</w:t>
+      </w:r>
+      <w:r>
+        <w:rPr/>
+        <w:t xml:space="preserve">” </w:t>
+      </w:r>
+      <w:r>
+        <w:rPr/>
+        <w:t>Bibliothek,</w:t>
+      </w:r>
+      <w:r>
+        <w:rPr/>
+        <w:t xml:space="preserve"> um Daten vom Raspberry Pi zu erhalten, an Stelle von </w:t>
+      </w:r>
+      <w:r>
+        <w:rPr/>
+        <w:t>subprocess</w:t>
+      </w:r>
+      <w:r>
+        <w:rPr/>
+        <w:t xml:space="preserve"> kann </w:t>
+      </w:r>
+      <w:r>
+        <w:rPr/>
+        <w:t>psutil</w:t>
+      </w:r>
+      <w:r>
+        <w:rPr/>
+        <w:t xml:space="preserve"> auch</w:t>
+      </w:r>
+      <w:r>
+        <w:rPr/>
+        <w:t xml:space="preserve"> auf anderen </w:t>
+      </w:r>
+      <w:r>
+        <w:rPr/>
+        <w:t>Betriebssystemen</w:t>
+      </w:r>
+      <w:r>
+        <w:rPr/>
+        <w:t xml:space="preserve"> laufen und gibt direkt fertig formatierte Daten zurück</w:t>
+      </w:r>
+    </w:p>
+    <w:p>
+      <w:pPr>
+        <w:pStyle w:val="Listenabsatz"/>
+        <w:numPr>
+          <w:ilvl w:val="0"/>
+          <w:numId w:val="7"/>
+        </w:numPr>
+        <w:suppressLineNumbers w:val="0"/>
+        <w:bidi w:val="0"/>
+        <w:spacing w:before="0" w:beforeAutospacing="off" w:after="160" w:afterAutospacing="off" w:line="278" w:lineRule="auto"/>
+        <w:ind w:left="720" w:right="0" w:hanging="360"/>
+        <w:jc w:val="left"/>
+        <w:rPr/>
+      </w:pPr>
+      <w:r>
+        <w:rPr/>
+        <w:t>Subprocess</w:t>
+      </w:r>
+      <w:r>
+        <w:rPr/>
+        <w:t xml:space="preserve"> wird trotzdem weiterhin für die </w:t>
+      </w:r>
+      <w:r>
+        <w:rPr/>
+        <w:t>genutzt,</w:t>
+      </w:r>
+      <w:r>
+        <w:rPr/>
+        <w:t xml:space="preserve"> um Error bei IP zu vermeiden</w:t>
+      </w:r>
+    </w:p>
+    <w:p>
+      <w:pPr>
+        <w:pStyle w:val="Listenabsatz"/>
+        <w:numPr>
+          <w:ilvl w:val="0"/>
+          <w:numId w:val="7"/>
+        </w:numPr>
+        <w:suppressLineNumbers w:val="0"/>
+        <w:bidi w:val="0"/>
+        <w:spacing w:before="0" w:beforeAutospacing="off" w:after="160" w:afterAutospacing="off" w:line="278" w:lineRule="auto"/>
+        <w:ind w:left="720" w:right="0" w:hanging="360"/>
+        <w:jc w:val="left"/>
+        <w:rPr/>
+      </w:pPr>
+      <w:r>
+        <w:rPr/>
+        <w:t xml:space="preserve">Neue Strukturierung mit </w:t>
+      </w:r>
+      <w:r>
+        <w:rPr/>
+        <w:t>psutil</w:t>
+      </w:r>
+      <w:r>
+        <w:rPr/>
+        <w:t xml:space="preserve"> und simulierte Werte auf nicht Linux </w:t>
+      </w:r>
+      <w:r>
+        <w:rPr/>
+        <w:t>Geräten</w:t>
+      </w:r>
+    </w:p>
+    <w:p>
+      <w:pPr>
+        <w:pStyle w:val="Listenabsatz"/>
+        <w:numPr>
+          <w:ilvl w:val="0"/>
+          <w:numId w:val="7"/>
+        </w:numPr>
+        <w:suppressLineNumbers w:val="0"/>
+        <w:bidi w:val="0"/>
+        <w:spacing w:before="0" w:beforeAutospacing="off" w:after="160" w:afterAutospacing="off" w:line="278" w:lineRule="auto"/>
+        <w:ind w:left="720" w:right="0" w:hanging="360"/>
+        <w:jc w:val="left"/>
+        <w:rPr/>
+      </w:pPr>
+      <w:r>
+        <w:rPr/>
+        <w:t>Erste Schritte mit Raspberry Pi, leider nicht sehr erfolgreich, weil keine Verbindung zum Internet möglich, höchstwahrscheinlich aufgrund neuer Sicher</w:t>
+      </w:r>
+      <w:r>
+        <w:rPr/>
+        <w:t>heitseinstellungen in Netzwerk der Schule</w:t>
+      </w:r>
+    </w:p>
+    <w:p>
+      <w:pPr>
+        <w:rPr>
+          <w:b w:val="1"/>
+          <w:bCs w:val="1"/>
+        </w:rPr>
+      </w:pPr>
+      <w:r>
+        <w:rPr>
+          <w:b w:val="1"/>
+          <w:bCs w:val="1"/>
+        </w:rPr>
+        <w:t>Zuhause:</w:t>
       </w:r>
     </w:p>
     <w:p>
@@ -957,17 +1202,11 @@
           <w:ilvl w:val="0"/>
           <w:numId w:val="1"/>
         </w:numPr>
-      </w:pPr>
-      <w:r>
-        <w:t xml:space="preserve">Branch aus der Schule in </w:t>
-      </w:r>
-      <w:proofErr w:type="spellStart"/>
-      <w:r>
-        <w:t>pi</w:t>
-      </w:r>
-      <w:proofErr w:type="spellEnd"/>
-      <w:r>
-        <w:t>-test-alpha zusammengefügt</w:t>
+        <w:rPr/>
+      </w:pPr>
+      <w:r>
+        <w:rPr/>
+        <w:t>Neue Änderungen aus der Schule zusammengefügt</w:t>
       </w:r>
     </w:p>
     <w:p>
@@ -977,9 +1216,11 @@
           <w:ilvl w:val="0"/>
           <w:numId w:val="1"/>
         </w:numPr>
-      </w:pPr>
-      <w:r>
-        <w:t>Anpassung einiger Titel aus Design Gründen, weil Favicon die Notwendigkeit aufhebt</w:t>
+        <w:rPr/>
+      </w:pPr>
+      <w:r>
+        <w:rPr/>
+        <w:t>Neu strukturieren der Dateien aufgrund von Schwierigkeiten die Datei korrekt in der Schule nutzen und hochladen zu können -&gt; Lokale Kopien als temporäre Lösung</w:t>
       </w:r>
     </w:p>
     <w:p>
@@ -989,9 +1230,23 @@
           <w:ilvl w:val="0"/>
           <w:numId w:val="1"/>
         </w:numPr>
-      </w:pPr>
-      <w:r>
-        <w:t>Formatierungsänderung von style.css auf Basis von pep8</w:t>
+        <w:rPr/>
+      </w:pPr>
+      <w:r>
+        <w:rPr/>
+        <w:t xml:space="preserve">Erste Implementierung einer Datenbank mit </w:t>
+      </w:r>
+      <w:r>
+        <w:rPr/>
+        <w:t>“sqlite3”,</w:t>
+      </w:r>
+      <w:r>
+        <w:rPr/>
+        <w:t xml:space="preserve"> um Daten in Graph über längere Zeit anzu</w:t>
+      </w:r>
+      <w:r>
+        <w:rPr/>
+        <w:t>zeigen</w:t>
       </w:r>
     </w:p>
     <w:p>
@@ -1001,10 +1256,131 @@
           <w:ilvl w:val="0"/>
           <w:numId w:val="1"/>
         </w:numPr>
+        <w:rPr/>
+      </w:pPr>
+      <w:r>
+        <w:rPr/>
+        <w:t xml:space="preserve">Neue Verlinkungen zu den späteren Graphen in Dashboard.html unter den </w:t>
+      </w:r>
+      <w:r>
+        <w:rPr/>
+        <w:t>Verschiedenen</w:t>
+      </w:r>
+      <w:r>
+        <w:rPr/>
+        <w:t xml:space="preserve"> Data-boxen</w:t>
+      </w:r>
+    </w:p>
+    <w:p>
+      <w:pPr>
+        <w:pStyle w:val="Listenabsatz"/>
+        <w:numPr>
+          <w:ilvl w:val="0"/>
+          <w:numId w:val="1"/>
+        </w:numPr>
+        <w:rPr/>
+      </w:pPr>
+      <w:r>
+        <w:rPr/>
+        <w:t>Graphen zur Ansicht von Veränderungen in Parametern wie Auslastung oder Temperatur hinzugefügt, sowie Verb</w:t>
+      </w:r>
+      <w:r>
+        <w:rPr/>
+        <w:t>indung zur Datenbank verändert</w:t>
+      </w:r>
+    </w:p>
+    <w:p>
+      <w:pPr>
+        <w:pStyle w:val="Listenabsatz"/>
+        <w:numPr>
+          <w:ilvl w:val="0"/>
+          <w:numId w:val="1"/>
+        </w:numPr>
+        <w:rPr/>
+      </w:pPr>
+      <w:r>
+        <w:rPr/>
+        <w:t xml:space="preserve">Änderung des Designs von Hover auf alle Boxen, zu Hover nur noch bei den Boxen, die man auch anklicken kann, </w:t>
+      </w:r>
+      <w:r>
+        <w:rPr/>
+        <w:t>dadurch hoffentlich Vereinfachung des Verständnisses der Seite</w:t>
+      </w:r>
+    </w:p>
+    <w:p>
+      <w:pPr>
+        <w:pStyle w:val="Listenabsatz"/>
+        <w:numPr>
+          <w:ilvl w:val="0"/>
+          <w:numId w:val="1"/>
+        </w:numPr>
+        <w:rPr/>
+      </w:pPr>
+      <w:r>
+        <w:rPr/>
+        <w:t>Neu hinzugekommen sind “</w:t>
+      </w:r>
+      <w:r>
+        <w:rPr/>
+        <w:t>stable</w:t>
+      </w:r>
+      <w:r>
+        <w:rPr/>
+        <w:t>-box” und “</w:t>
+      </w:r>
+      <w:r>
+        <w:rPr/>
+        <w:t>stable-section</w:t>
+      </w:r>
+      <w:r>
+        <w:rPr/>
+        <w:t>”</w:t>
+      </w:r>
+    </w:p>
+    <w:p>
+      <w:pPr>
+        <w:pStyle w:val="Listenabsatz"/>
+        <w:numPr>
+          <w:ilvl w:val="0"/>
+          <w:numId w:val="1"/>
+        </w:numPr>
+        <w:rPr/>
+      </w:pPr>
+      <w:r>
+        <w:rPr/>
+        <w:t xml:space="preserve">Änderung des </w:t>
+      </w:r>
+      <w:r>
+        <w:rPr/>
+        <w:t>Aktualisierungszyklus</w:t>
+      </w:r>
+      <w:r>
+        <w:rPr/>
+        <w:t xml:space="preserve"> von 10 auf 5 Sekunden</w:t>
+      </w:r>
+    </w:p>
+    <w:p>
+      <w:pPr>
+        <w:pStyle w:val="Listenabsatz"/>
+        <w:numPr>
+          <w:ilvl w:val="0"/>
+          <w:numId w:val="1"/>
+        </w:numPr>
+        <w:rPr/>
+      </w:pPr>
+      <w:r>
+        <w:rPr/>
+        <w:t>Hinzufügen kleinerer Optimierungen, sowie Animationen beim neuen Laden der Seite, Verlinkungen und Header</w:t>
+      </w:r>
+    </w:p>
+    <w:p>
+      <w:pPr>
+        <w:pStyle w:val="Standard"/>
+        <w:ind w:left="0"/>
       </w:pPr>
     </w:p>
     <w:sectPr>
-      <w:pgSz w:w="11906" w:h="16838"/>
+      <w:pgSz w:w="11906" w:h="16838" w:orient="portrait"/>
       <w:pgMar w:top="1417" w:right="1417" w:bottom="1134" w:left="1417" w:header="708" w:footer="708" w:gutter="0"/>
       <w:cols w:space="708"/>
       <w:docGrid w:linePitch="360"/>
@@ -1015,6 +1391,118 @@
 
 <file path=word/numbering.xml><?xml version="1.0" encoding="utf-8"?>
 <w:numbering xmlns:wpc="http://schemas.microsoft.com/office/word/2010/wordprocessingCanvas" xmlns:cx="http://schemas.microsoft.com/office/drawing/2014/chartex" xmlns:cx1="http://schemas.microsoft.com/office/drawing/2015/9/8/chartex" xmlns:cx2="http://schemas.microsoft.com/office/drawing/2015/10/21/chartex" xmlns:cx3="http://schemas.microsoft.com/office/drawing/2016/5/9/chartex" xmlns:cx4="http://schemas.microsoft.com/office/drawing/2016/5/10/chartex" xmlns:cx5="http://schemas.microsoft.com/office/drawing/2016/5/11/chartex" xmlns:cx6="http://schemas.microsoft.com/office/drawing/2016/5/12/chartex" xmlns:cx7="http://schemas.microsoft.com/office/drawing/2016/5/13/chartex" xmlns:cx8="http://schemas.microsoft.com/office/drawing/2016/5/14/chartex" xmlns:mc="http://schemas.openxmlformats.org/markup-compatibility/2006" xmlns:aink="http://schemas.microsoft.com/office/drawing/2016/ink" xmlns:am3d="http://schemas.microsoft.com/office/drawing/2017/model3d" xmlns:o="urn:schemas-microsoft-com:office:office" xmlns:oel="http://schemas.microsoft.com/office/2019/extlst" xmlns:r="http://schemas.openxmlformats.org/officeDocument/2006/relationships" xmlns:m="http://schemas.openxmlformats.org/officeDocument/2006/math" xmlns:v="urn:schemas-microsoft-com:vml" xmlns:wp14="http://schemas.microsoft.com/office/word/2010/wordprocessingDrawing" xmlns:wp="http://schemas.openxmlformats.org/drawingml/2006/wordprocessingDrawing" xmlns:w10="urn:schemas-microsoft-com:office:word" xmlns:w="http://schemas.openxmlformats.org/wordprocessingml/2006/main" xmlns:w14="http://schemas.microsoft.com/office/word/2010/wordml" xmlns:w15="http://schemas.microsoft.com/office/word/2012/wordml" xmlns:w16cex="http://schemas.microsoft.com/office/word/2018/wordml/cex" xmlns:w16cid="http://schemas.microsoft.com/office/word/2016/wordml/cid" xmlns:w16="http://schemas.microsoft.com/office/word/2018/wordml" xmlns:w16du="http://schemas.microsoft.com/office/word/2023/wordml/word16du" xmlns:w16sdtdh="http://schemas.microsoft.com/office/word/2020/wordml/sdtdatahash" xmlns:w16sdtfl="http://schemas.microsoft.com/office/word/2024/wordml/sdtformatlock" xmlns:w16se="http://schemas.microsoft.com/office/word/2015/wordml/symex" xmlns:wpg="http://schemas.microsoft.com/office/word/2010/wordprocessingGroup" xmlns:wpi="http://schemas.microsoft.com/office/word/2010/wordprocessingInk" xmlns:wne="http://schemas.microsoft.com/office/word/2006/wordml" xmlns:wps="http://schemas.microsoft.com/office/word/2010/wordprocessingShape" mc:Ignorable="w14 w15 w16se w16cid w16 w16cex w16sdtdh w16sdtfl w16du wp14">
+  <w:abstractNum xmlns:w="http://schemas.openxmlformats.org/wordprocessingml/2006/main" w:abstractNumId="6">
+    <w:nsid w:val="513f8244"/>
+    <w:multiLevelType xmlns:w="http://schemas.openxmlformats.org/wordprocessingml/2006/main" w:val="hybridMultilevel"/>
+    <w:lvl xmlns:w="http://schemas.openxmlformats.org/wordprocessingml/2006/main" w:ilvl="0">
+      <w:start w:val="1"/>
+      <w:numFmt w:val="bullet"/>
+      <w:lvlText w:val=""/>
+      <w:lvlJc w:val="left"/>
+      <w:pPr>
+        <w:ind w:left="720" w:hanging="360"/>
+      </w:pPr>
+      <w:rPr>
+        <w:rFonts w:hint="default" w:ascii="Symbol" w:hAnsi="Symbol"/>
+      </w:rPr>
+    </w:lvl>
+    <w:lvl xmlns:w="http://schemas.openxmlformats.org/wordprocessingml/2006/main" w:ilvl="1">
+      <w:start w:val="1"/>
+      <w:numFmt w:val="bullet"/>
+      <w:lvlText w:val="o"/>
+      <w:lvlJc w:val="left"/>
+      <w:pPr>
+        <w:ind w:left="1440" w:hanging="360"/>
+      </w:pPr>
+      <w:rPr>
+        <w:rFonts w:hint="default" w:ascii="Courier New" w:hAnsi="Courier New"/>
+      </w:rPr>
+    </w:lvl>
+    <w:lvl xmlns:w="http://schemas.openxmlformats.org/wordprocessingml/2006/main" w:ilvl="2">
+      <w:start w:val="1"/>
+      <w:numFmt w:val="bullet"/>
+      <w:lvlText w:val=""/>
+      <w:lvlJc w:val="left"/>
+      <w:pPr>
+        <w:ind w:left="2160" w:hanging="360"/>
+      </w:pPr>
+      <w:rPr>
+        <w:rFonts w:hint="default" w:ascii="Wingdings" w:hAnsi="Wingdings"/>
+      </w:rPr>
+    </w:lvl>
+    <w:lvl xmlns:w="http://schemas.openxmlformats.org/wordprocessingml/2006/main" w:ilvl="3">
+      <w:start w:val="1"/>
+      <w:numFmt w:val="bullet"/>
+      <w:lvlText w:val=""/>
+      <w:lvlJc w:val="left"/>
+      <w:pPr>
+        <w:ind w:left="2880" w:hanging="360"/>
+      </w:pPr>
+      <w:rPr>
+        <w:rFonts w:hint="default" w:ascii="Symbol" w:hAnsi="Symbol"/>
+      </w:rPr>
+    </w:lvl>
+    <w:lvl xmlns:w="http://schemas.openxmlformats.org/wordprocessingml/2006/main" w:ilvl="4">
+      <w:start w:val="1"/>
+      <w:numFmt w:val="bullet"/>
+      <w:lvlText w:val="o"/>
+      <w:lvlJc w:val="left"/>
+      <w:pPr>
+        <w:ind w:left="3600" w:hanging="360"/>
+      </w:pPr>
+      <w:rPr>
+        <w:rFonts w:hint="default" w:ascii="Courier New" w:hAnsi="Courier New"/>
+      </w:rPr>
+    </w:lvl>
+    <w:lvl xmlns:w="http://schemas.openxmlformats.org/wordprocessingml/2006/main" w:ilvl="5">
+      <w:start w:val="1"/>
+      <w:numFmt w:val="bullet"/>
+      <w:lvlText w:val=""/>
+      <w:lvlJc w:val="left"/>
+      <w:pPr>
+        <w:ind w:left="4320" w:hanging="360"/>
+      </w:pPr>
+      <w:rPr>
+        <w:rFonts w:hint="default" w:ascii="Wingdings" w:hAnsi="Wingdings"/>
+      </w:rPr>
+    </w:lvl>
+    <w:lvl xmlns:w="http://schemas.openxmlformats.org/wordprocessingml/2006/main" w:ilvl="6">
+      <w:start w:val="1"/>
+      <w:numFmt w:val="bullet"/>
+      <w:lvlText w:val=""/>
+      <w:lvlJc w:val="left"/>
+      <w:pPr>
+        <w:ind w:left="5040" w:hanging="360"/>
+      </w:pPr>
+      <w:rPr>
+        <w:rFonts w:hint="default" w:ascii="Symbol" w:hAnsi="Symbol"/>
+      </w:rPr>
+    </w:lvl>
+    <w:lvl xmlns:w="http://schemas.openxmlformats.org/wordprocessingml/2006/main" w:ilvl="7">
+      <w:start w:val="1"/>
+      <w:numFmt w:val="bullet"/>
+      <w:lvlText w:val="o"/>
+      <w:lvlJc w:val="left"/>
+      <w:pPr>
+        <w:ind w:left="5760" w:hanging="360"/>
+      </w:pPr>
+      <w:rPr>
+        <w:rFonts w:hint="default" w:ascii="Courier New" w:hAnsi="Courier New"/>
+      </w:rPr>
+    </w:lvl>
+    <w:lvl xmlns:w="http://schemas.openxmlformats.org/wordprocessingml/2006/main" w:ilvl="8">
+      <w:start w:val="1"/>
+      <w:numFmt w:val="bullet"/>
+      <w:lvlText w:val=""/>
+      <w:lvlJc w:val="left"/>
+      <w:pPr>
+        <w:ind w:left="6480" w:hanging="360"/>
+      </w:pPr>
+      <w:rPr>
+        <w:rFonts w:hint="default" w:ascii="Wingdings" w:hAnsi="Wingdings"/>
+      </w:rPr>
+    </w:lvl>
+  </w:abstractNum>
   <w:abstractNum w:abstractNumId="0" w15:restartNumberingAfterBreak="0">
     <w:nsid w:val="09D4494D"/>
     <w:multiLevelType w:val="hybridMultilevel"/>
@@ -1028,7 +1516,7 @@
         <w:ind w:left="720" w:hanging="360"/>
       </w:pPr>
       <w:rPr>
-        <w:rFonts w:ascii="Symbol" w:hAnsi="Symbol" w:hint="default"/>
+        <w:rFonts w:hint="default" w:ascii="Symbol" w:hAnsi="Symbol"/>
       </w:rPr>
     </w:lvl>
     <w:lvl w:ilvl="1" w:tplc="04070003" w:tentative="1">
@@ -1040,7 +1528,7 @@
         <w:ind w:left="1440" w:hanging="360"/>
       </w:pPr>
       <w:rPr>
-        <w:rFonts w:ascii="Courier New" w:hAnsi="Courier New" w:cs="Courier New" w:hint="default"/>
+        <w:rFonts w:hint="default" w:ascii="Courier New" w:hAnsi="Courier New" w:cs="Courier New"/>
       </w:rPr>
     </w:lvl>
     <w:lvl w:ilvl="2" w:tplc="04070005" w:tentative="1">
@@ -1052,7 +1540,7 @@
         <w:ind w:left="2160" w:hanging="360"/>
       </w:pPr>
       <w:rPr>
-        <w:rFonts w:ascii="Wingdings" w:hAnsi="Wingdings" w:hint="default"/>
+        <w:rFonts w:hint="default" w:ascii="Wingdings" w:hAnsi="Wingdings"/>
       </w:rPr>
     </w:lvl>
     <w:lvl w:ilvl="3" w:tplc="04070001" w:tentative="1">
@@ -1064,7 +1552,7 @@
         <w:ind w:left="2880" w:hanging="360"/>
       </w:pPr>
       <w:rPr>
-        <w:rFonts w:ascii="Symbol" w:hAnsi="Symbol" w:hint="default"/>
+        <w:rFonts w:hint="default" w:ascii="Symbol" w:hAnsi="Symbol"/>
       </w:rPr>
     </w:lvl>
     <w:lvl w:ilvl="4" w:tplc="04070003" w:tentative="1">
@@ -1076,7 +1564,7 @@
         <w:ind w:left="3600" w:hanging="360"/>
       </w:pPr>
       <w:rPr>
-        <w:rFonts w:ascii="Courier New" w:hAnsi="Courier New" w:cs="Courier New" w:hint="default"/>
+        <w:rFonts w:hint="default" w:ascii="Courier New" w:hAnsi="Courier New" w:cs="Courier New"/>
       </w:rPr>
     </w:lvl>
     <w:lvl w:ilvl="5" w:tplc="04070005" w:tentative="1">
@@ -1088,7 +1576,7 @@
         <w:ind w:left="4320" w:hanging="360"/>
       </w:pPr>
       <w:rPr>
-        <w:rFonts w:ascii="Wingdings" w:hAnsi="Wingdings" w:hint="default"/>
+        <w:rFonts w:hint="default" w:ascii="Wingdings" w:hAnsi="Wingdings"/>
       </w:rPr>
     </w:lvl>
     <w:lvl w:ilvl="6" w:tplc="04070001" w:tentative="1">
@@ -1100,7 +1588,7 @@
         <w:ind w:left="5040" w:hanging="360"/>
       </w:pPr>
       <w:rPr>
-        <w:rFonts w:ascii="Symbol" w:hAnsi="Symbol" w:hint="default"/>
+        <w:rFonts w:hint="default" w:ascii="Symbol" w:hAnsi="Symbol"/>
       </w:rPr>
     </w:lvl>
     <w:lvl w:ilvl="7" w:tplc="04070003" w:tentative="1">
@@ -1112,7 +1600,7 @@
         <w:ind w:left="5760" w:hanging="360"/>
       </w:pPr>
       <w:rPr>
-        <w:rFonts w:ascii="Courier New" w:hAnsi="Courier New" w:cs="Courier New" w:hint="default"/>
+        <w:rFonts w:hint="default" w:ascii="Courier New" w:hAnsi="Courier New" w:cs="Courier New"/>
       </w:rPr>
     </w:lvl>
     <w:lvl w:ilvl="8" w:tplc="04070005" w:tentative="1">
@@ -1124,7 +1612,7 @@
         <w:ind w:left="6480" w:hanging="360"/>
       </w:pPr>
       <w:rPr>
-        <w:rFonts w:ascii="Wingdings" w:hAnsi="Wingdings" w:hint="default"/>
+        <w:rFonts w:hint="default" w:ascii="Wingdings" w:hAnsi="Wingdings"/>
       </w:rPr>
     </w:lvl>
   </w:abstractNum>
@@ -1141,7 +1629,7 @@
         <w:ind w:left="720" w:hanging="360"/>
       </w:pPr>
       <w:rPr>
-        <w:rFonts w:ascii="Symbol" w:hAnsi="Symbol" w:hint="default"/>
+        <w:rFonts w:hint="default" w:ascii="Symbol" w:hAnsi="Symbol"/>
       </w:rPr>
     </w:lvl>
     <w:lvl w:ilvl="1" w:tplc="CD12A6A8">
@@ -1153,7 +1641,7 @@
         <w:ind w:left="1440" w:hanging="360"/>
       </w:pPr>
       <w:rPr>
-        <w:rFonts w:ascii="Courier New" w:hAnsi="Courier New" w:hint="default"/>
+        <w:rFonts w:hint="default" w:ascii="Courier New" w:hAnsi="Courier New"/>
       </w:rPr>
     </w:lvl>
     <w:lvl w:ilvl="2" w:tplc="26282BE2">
@@ -1165,7 +1653,7 @@
         <w:ind w:left="2160" w:hanging="360"/>
       </w:pPr>
       <w:rPr>
-        <w:rFonts w:ascii="Wingdings" w:hAnsi="Wingdings" w:hint="default"/>
+        <w:rFonts w:hint="default" w:ascii="Wingdings" w:hAnsi="Wingdings"/>
       </w:rPr>
     </w:lvl>
     <w:lvl w:ilvl="3" w:tplc="E33AACF8">
@@ -1177,7 +1665,7 @@
         <w:ind w:left="2880" w:hanging="360"/>
       </w:pPr>
       <w:rPr>
-        <w:rFonts w:ascii="Symbol" w:hAnsi="Symbol" w:hint="default"/>
+        <w:rFonts w:hint="default" w:ascii="Symbol" w:hAnsi="Symbol"/>
       </w:rPr>
     </w:lvl>
     <w:lvl w:ilvl="4" w:tplc="50F42AF6">
@@ -1189,7 +1677,7 @@
         <w:ind w:left="3600" w:hanging="360"/>
       </w:pPr>
       <w:rPr>
-        <w:rFonts w:ascii="Courier New" w:hAnsi="Courier New" w:hint="default"/>
+        <w:rFonts w:hint="default" w:ascii="Courier New" w:hAnsi="Courier New"/>
       </w:rPr>
     </w:lvl>
     <w:lvl w:ilvl="5" w:tplc="8C922E1E">
@@ -1201,7 +1689,7 @@
         <w:ind w:left="4320" w:hanging="360"/>
       </w:pPr>
       <w:rPr>
-        <w:rFonts w:ascii="Wingdings" w:hAnsi="Wingdings" w:hint="default"/>
+        <w:rFonts w:hint="default" w:ascii="Wingdings" w:hAnsi="Wingdings"/>
       </w:rPr>
     </w:lvl>
     <w:lvl w:ilvl="6" w:tplc="98580BB4">
@@ -1213,7 +1701,7 @@
         <w:ind w:left="5040" w:hanging="360"/>
       </w:pPr>
       <w:rPr>
-        <w:rFonts w:ascii="Symbol" w:hAnsi="Symbol" w:hint="default"/>
+        <w:rFonts w:hint="default" w:ascii="Symbol" w:hAnsi="Symbol"/>
       </w:rPr>
     </w:lvl>
     <w:lvl w:ilvl="7" w:tplc="78E2061E">
@@ -1225,7 +1713,7 @@
         <w:ind w:left="5760" w:hanging="360"/>
       </w:pPr>
       <w:rPr>
-        <w:rFonts w:ascii="Courier New" w:hAnsi="Courier New" w:hint="default"/>
+        <w:rFonts w:hint="default" w:ascii="Courier New" w:hAnsi="Courier New"/>
       </w:rPr>
     </w:lvl>
     <w:lvl w:ilvl="8" w:tplc="29062276">
@@ -1237,7 +1725,7 @@
         <w:ind w:left="6480" w:hanging="360"/>
       </w:pPr>
       <w:rPr>
-        <w:rFonts w:ascii="Wingdings" w:hAnsi="Wingdings" w:hint="default"/>
+        <w:rFonts w:hint="default" w:ascii="Wingdings" w:hAnsi="Wingdings"/>
       </w:rPr>
     </w:lvl>
   </w:abstractNum>
@@ -1254,7 +1742,7 @@
         <w:ind w:left="720" w:hanging="360"/>
       </w:pPr>
       <w:rPr>
-        <w:rFonts w:ascii="Symbol" w:hAnsi="Symbol" w:hint="default"/>
+        <w:rFonts w:hint="default" w:ascii="Symbol" w:hAnsi="Symbol"/>
       </w:rPr>
     </w:lvl>
     <w:lvl w:ilvl="1" w:tplc="53CC4078">
@@ -1266,7 +1754,7 @@
         <w:ind w:left="1440" w:hanging="360"/>
       </w:pPr>
       <w:rPr>
-        <w:rFonts w:ascii="Courier New" w:hAnsi="Courier New" w:hint="default"/>
+        <w:rFonts w:hint="default" w:ascii="Courier New" w:hAnsi="Courier New"/>
       </w:rPr>
     </w:lvl>
     <w:lvl w:ilvl="2" w:tplc="9B72E506">
@@ -1278,7 +1766,7 @@
         <w:ind w:left="2160" w:hanging="360"/>
       </w:pPr>
       <w:rPr>
-        <w:rFonts w:ascii="Wingdings" w:hAnsi="Wingdings" w:hint="default"/>
+        <w:rFonts w:hint="default" w:ascii="Wingdings" w:hAnsi="Wingdings"/>
       </w:rPr>
     </w:lvl>
     <w:lvl w:ilvl="3" w:tplc="D10E858A">
@@ -1290,7 +1778,7 @@
         <w:ind w:left="2880" w:hanging="360"/>
       </w:pPr>
       <w:rPr>
-        <w:rFonts w:ascii="Symbol" w:hAnsi="Symbol" w:hint="default"/>
+        <w:rFonts w:hint="default" w:ascii="Symbol" w:hAnsi="Symbol"/>
       </w:rPr>
     </w:lvl>
     <w:lvl w:ilvl="4" w:tplc="767251DA">
@@ -1302,7 +1790,7 @@
         <w:ind w:left="3600" w:hanging="360"/>
       </w:pPr>
       <w:rPr>
-        <w:rFonts w:ascii="Courier New" w:hAnsi="Courier New" w:hint="default"/>
+        <w:rFonts w:hint="default" w:ascii="Courier New" w:hAnsi="Courier New"/>
       </w:rPr>
     </w:lvl>
     <w:lvl w:ilvl="5" w:tplc="AA2A7B8C">
@@ -1314,7 +1802,7 @@
         <w:ind w:left="4320" w:hanging="360"/>
       </w:pPr>
       <w:rPr>
-        <w:rFonts w:ascii="Wingdings" w:hAnsi="Wingdings" w:hint="default"/>
+        <w:rFonts w:hint="default" w:ascii="Wingdings" w:hAnsi="Wingdings"/>
       </w:rPr>
     </w:lvl>
     <w:lvl w:ilvl="6" w:tplc="05EEE374">
@@ -1326,7 +1814,7 @@
         <w:ind w:left="5040" w:hanging="360"/>
       </w:pPr>
       <w:rPr>
-        <w:rFonts w:ascii="Symbol" w:hAnsi="Symbol" w:hint="default"/>
+        <w:rFonts w:hint="default" w:ascii="Symbol" w:hAnsi="Symbol"/>
       </w:rPr>
     </w:lvl>
     <w:lvl w:ilvl="7" w:tplc="5E20583A">
@@ -1338,7 +1826,7 @@
         <w:ind w:left="5760" w:hanging="360"/>
       </w:pPr>
       <w:rPr>
-        <w:rFonts w:ascii="Courier New" w:hAnsi="Courier New" w:hint="default"/>
+        <w:rFonts w:hint="default" w:ascii="Courier New" w:hAnsi="Courier New"/>
       </w:rPr>
     </w:lvl>
     <w:lvl w:ilvl="8" w:tplc="21529B42">
@@ -1350,7 +1838,7 @@
         <w:ind w:left="6480" w:hanging="360"/>
       </w:pPr>
       <w:rPr>
-        <w:rFonts w:ascii="Wingdings" w:hAnsi="Wingdings" w:hint="default"/>
+        <w:rFonts w:hint="default" w:ascii="Wingdings" w:hAnsi="Wingdings"/>
       </w:rPr>
     </w:lvl>
   </w:abstractNum>
@@ -1367,7 +1855,7 @@
         <w:ind w:left="720" w:hanging="360"/>
       </w:pPr>
       <w:rPr>
-        <w:rFonts w:ascii="Symbol" w:hAnsi="Symbol" w:hint="default"/>
+        <w:rFonts w:hint="default" w:ascii="Symbol" w:hAnsi="Symbol"/>
       </w:rPr>
     </w:lvl>
     <w:lvl w:ilvl="1" w:tplc="04070003" w:tentative="1">
@@ -1379,7 +1867,7 @@
         <w:ind w:left="1440" w:hanging="360"/>
       </w:pPr>
       <w:rPr>
-        <w:rFonts w:ascii="Courier New" w:hAnsi="Courier New" w:cs="Courier New" w:hint="default"/>
+        <w:rFonts w:hint="default" w:ascii="Courier New" w:hAnsi="Courier New" w:cs="Courier New"/>
       </w:rPr>
     </w:lvl>
     <w:lvl w:ilvl="2" w:tplc="04070005" w:tentative="1">
@@ -1391,7 +1879,7 @@
         <w:ind w:left="2160" w:hanging="360"/>
       </w:pPr>
       <w:rPr>
-        <w:rFonts w:ascii="Wingdings" w:hAnsi="Wingdings" w:hint="default"/>
+        <w:rFonts w:hint="default" w:ascii="Wingdings" w:hAnsi="Wingdings"/>
       </w:rPr>
     </w:lvl>
     <w:lvl w:ilvl="3" w:tplc="04070001" w:tentative="1">
@@ -1403,7 +1891,7 @@
         <w:ind w:left="2880" w:hanging="360"/>
       </w:pPr>
       <w:rPr>
-        <w:rFonts w:ascii="Symbol" w:hAnsi="Symbol" w:hint="default"/>
+        <w:rFonts w:hint="default" w:ascii="Symbol" w:hAnsi="Symbol"/>
       </w:rPr>
     </w:lvl>
     <w:lvl w:ilvl="4" w:tplc="04070003" w:tentative="1">
@@ -1415,7 +1903,7 @@
         <w:ind w:left="3600" w:hanging="360"/>
       </w:pPr>
       <w:rPr>
-        <w:rFonts w:ascii="Courier New" w:hAnsi="Courier New" w:cs="Courier New" w:hint="default"/>
+        <w:rFonts w:hint="default" w:ascii="Courier New" w:hAnsi="Courier New" w:cs="Courier New"/>
       </w:rPr>
     </w:lvl>
     <w:lvl w:ilvl="5" w:tplc="04070005" w:tentative="1">
@@ -1427,7 +1915,7 @@
         <w:ind w:left="4320" w:hanging="360"/>
       </w:pPr>
       <w:rPr>
-        <w:rFonts w:ascii="Wingdings" w:hAnsi="Wingdings" w:hint="default"/>
+        <w:rFonts w:hint="default" w:ascii="Wingdings" w:hAnsi="Wingdings"/>
       </w:rPr>
     </w:lvl>
     <w:lvl w:ilvl="6" w:tplc="04070001" w:tentative="1">
@@ -1439,7 +1927,7 @@
         <w:ind w:left="5040" w:hanging="360"/>
       </w:pPr>
       <w:rPr>
-        <w:rFonts w:ascii="Symbol" w:hAnsi="Symbol" w:hint="default"/>
+        <w:rFonts w:hint="default" w:ascii="Symbol" w:hAnsi="Symbol"/>
       </w:rPr>
     </w:lvl>
     <w:lvl w:ilvl="7" w:tplc="04070003" w:tentative="1">
@@ -1451,7 +1939,7 @@
         <w:ind w:left="5760" w:hanging="360"/>
       </w:pPr>
       <w:rPr>
-        <w:rFonts w:ascii="Courier New" w:hAnsi="Courier New" w:cs="Courier New" w:hint="default"/>
+        <w:rFonts w:hint="default" w:ascii="Courier New" w:hAnsi="Courier New" w:cs="Courier New"/>
       </w:rPr>
     </w:lvl>
     <w:lvl w:ilvl="8" w:tplc="04070005" w:tentative="1">
@@ -1463,7 +1951,7 @@
         <w:ind w:left="6480" w:hanging="360"/>
       </w:pPr>
       <w:rPr>
-        <w:rFonts w:ascii="Wingdings" w:hAnsi="Wingdings" w:hint="default"/>
+        <w:rFonts w:hint="default" w:ascii="Wingdings" w:hAnsi="Wingdings"/>
       </w:rPr>
     </w:lvl>
   </w:abstractNum>
@@ -1566,7 +2054,7 @@
         <w:ind w:left="720" w:hanging="360"/>
       </w:pPr>
       <w:rPr>
-        <w:rFonts w:ascii="Symbol" w:hAnsi="Symbol" w:hint="default"/>
+        <w:rFonts w:hint="default" w:ascii="Symbol" w:hAnsi="Symbol"/>
       </w:rPr>
     </w:lvl>
     <w:lvl w:ilvl="1" w:tplc="0816A7BC">
@@ -1578,7 +2066,7 @@
         <w:ind w:left="1440" w:hanging="360"/>
       </w:pPr>
       <w:rPr>
-        <w:rFonts w:ascii="Courier New" w:hAnsi="Courier New" w:hint="default"/>
+        <w:rFonts w:hint="default" w:ascii="Courier New" w:hAnsi="Courier New"/>
       </w:rPr>
     </w:lvl>
     <w:lvl w:ilvl="2" w:tplc="58FA0964">
@@ -1590,7 +2078,7 @@
         <w:ind w:left="2160" w:hanging="360"/>
       </w:pPr>
       <w:rPr>
-        <w:rFonts w:ascii="Wingdings" w:hAnsi="Wingdings" w:hint="default"/>
+        <w:rFonts w:hint="default" w:ascii="Wingdings" w:hAnsi="Wingdings"/>
       </w:rPr>
     </w:lvl>
     <w:lvl w:ilvl="3" w:tplc="86B2EE52">
@@ -1602,7 +2090,7 @@
         <w:ind w:left="2880" w:hanging="360"/>
       </w:pPr>
       <w:rPr>
-        <w:rFonts w:ascii="Symbol" w:hAnsi="Symbol" w:hint="default"/>
+        <w:rFonts w:hint="default" w:ascii="Symbol" w:hAnsi="Symbol"/>
       </w:rPr>
     </w:lvl>
     <w:lvl w:ilvl="4" w:tplc="7F16DD4A">
@@ -1614,7 +2102,7 @@
         <w:ind w:left="3600" w:hanging="360"/>
       </w:pPr>
       <w:rPr>
-        <w:rFonts w:ascii="Courier New" w:hAnsi="Courier New" w:hint="default"/>
+        <w:rFonts w:hint="default" w:ascii="Courier New" w:hAnsi="Courier New"/>
       </w:rPr>
     </w:lvl>
     <w:lvl w:ilvl="5" w:tplc="1DCEE896">
@@ -1626,7 +2114,7 @@
         <w:ind w:left="4320" w:hanging="360"/>
       </w:pPr>
       <w:rPr>
-        <w:rFonts w:ascii="Wingdings" w:hAnsi="Wingdings" w:hint="default"/>
+        <w:rFonts w:hint="default" w:ascii="Wingdings" w:hAnsi="Wingdings"/>
       </w:rPr>
     </w:lvl>
     <w:lvl w:ilvl="6" w:tplc="75AE1068">
@@ -1638,7 +2126,7 @@
         <w:ind w:left="5040" w:hanging="360"/>
       </w:pPr>
       <w:rPr>
-        <w:rFonts w:ascii="Symbol" w:hAnsi="Symbol" w:hint="default"/>
+        <w:rFonts w:hint="default" w:ascii="Symbol" w:hAnsi="Symbol"/>
       </w:rPr>
     </w:lvl>
     <w:lvl w:ilvl="7" w:tplc="D576A112">
@@ -1650,7 +2138,7 @@
         <w:ind w:left="5760" w:hanging="360"/>
       </w:pPr>
       <w:rPr>
-        <w:rFonts w:ascii="Courier New" w:hAnsi="Courier New" w:hint="default"/>
+        <w:rFonts w:hint="default" w:ascii="Courier New" w:hAnsi="Courier New"/>
       </w:rPr>
     </w:lvl>
     <w:lvl w:ilvl="8" w:tplc="BA40B5E4">
@@ -1662,10 +2150,13 @@
         <w:ind w:left="6480" w:hanging="360"/>
       </w:pPr>
       <w:rPr>
-        <w:rFonts w:ascii="Wingdings" w:hAnsi="Wingdings" w:hint="default"/>
+        <w:rFonts w:hint="default" w:ascii="Wingdings" w:hAnsi="Wingdings"/>
       </w:rPr>
     </w:lvl>
   </w:abstractNum>
+  <w:num w:numId="7">
+    <w:abstractNumId w:val="6"/>
+  </w:num>
   <w:num w:numId="1" w16cid:durableId="411632627">
     <w:abstractNumId w:val="5"/>
   </w:num>
@@ -1692,7 +2183,7 @@
   <w:docDefaults>
     <w:rPrDefault>
       <w:rPr>
-        <w:rFonts w:asciiTheme="minorHAnsi" w:eastAsiaTheme="minorHAnsi" w:hAnsiTheme="minorHAnsi" w:cstheme="minorBidi"/>
+        <w:rFonts w:asciiTheme="minorHAnsi" w:hAnsiTheme="minorHAnsi" w:eastAsiaTheme="minorHAnsi" w:cstheme="minorBidi"/>
         <w:kern w:val="2"/>
         <w:sz w:val="24"/>
         <w:szCs w:val="24"/>
@@ -1709,14 +2200,14 @@
   <w:latentStyles w:defLockedState="0" w:defUIPriority="99" w:defSemiHidden="0" w:defUnhideWhenUsed="0" w:defQFormat="0" w:count="376">
     <w:lsdException w:name="Normal" w:uiPriority="0" w:qFormat="1"/>
     <w:lsdException w:name="heading 1" w:uiPriority="9" w:qFormat="1"/>
-    <w:lsdException w:name="heading 2" w:semiHidden="1" w:uiPriority="9" w:unhideWhenUsed="1" w:qFormat="1"/>
-    <w:lsdException w:name="heading 3" w:semiHidden="1" w:uiPriority="9" w:unhideWhenUsed="1" w:qFormat="1"/>
-    <w:lsdException w:name="heading 4" w:semiHidden="1" w:uiPriority="9" w:unhideWhenUsed="1" w:qFormat="1"/>
-    <w:lsdException w:name="heading 5" w:semiHidden="1" w:uiPriority="9" w:unhideWhenUsed="1" w:qFormat="1"/>
-    <w:lsdException w:name="heading 6" w:semiHidden="1" w:uiPriority="9" w:unhideWhenUsed="1" w:qFormat="1"/>
-    <w:lsdException w:name="heading 7" w:semiHidden="1" w:uiPriority="9" w:unhideWhenUsed="1" w:qFormat="1"/>
-    <w:lsdException w:name="heading 8" w:semiHidden="1" w:uiPriority="9" w:unhideWhenUsed="1" w:qFormat="1"/>
-    <w:lsdException w:name="heading 9" w:semiHidden="1" w:uiPriority="9" w:unhideWhenUsed="1" w:qFormat="1"/>
+    <w:lsdException w:name="heading 2" w:uiPriority="9" w:semiHidden="1" w:unhideWhenUsed="1" w:qFormat="1"/>
+    <w:lsdException w:name="heading 3" w:uiPriority="9" w:semiHidden="1" w:unhideWhenUsed="1" w:qFormat="1"/>
+    <w:lsdException w:name="heading 4" w:uiPriority="9" w:semiHidden="1" w:unhideWhenUsed="1" w:qFormat="1"/>
+    <w:lsdException w:name="heading 5" w:uiPriority="9" w:semiHidden="1" w:unhideWhenUsed="1" w:qFormat="1"/>
+    <w:lsdException w:name="heading 6" w:uiPriority="9" w:semiHidden="1" w:unhideWhenUsed="1" w:qFormat="1"/>
+    <w:lsdException w:name="heading 7" w:uiPriority="9" w:semiHidden="1" w:unhideWhenUsed="1" w:qFormat="1"/>
+    <w:lsdException w:name="heading 8" w:uiPriority="9" w:semiHidden="1" w:unhideWhenUsed="1" w:qFormat="1"/>
+    <w:lsdException w:name="heading 9" w:uiPriority="9" w:semiHidden="1" w:unhideWhenUsed="1" w:qFormat="1"/>
     <w:lsdException w:name="index 1" w:semiHidden="1" w:unhideWhenUsed="1"/>
     <w:lsdException w:name="index 2" w:semiHidden="1" w:unhideWhenUsed="1"/>
     <w:lsdException w:name="index 3" w:semiHidden="1" w:unhideWhenUsed="1"/>
@@ -1726,22 +2217,22 @@
     <w:lsdException w:name="index 7" w:semiHidden="1" w:unhideWhenUsed="1"/>
     <w:lsdException w:name="index 8" w:semiHidden="1" w:unhideWhenUsed="1"/>
     <w:lsdException w:name="index 9" w:semiHidden="1" w:unhideWhenUsed="1"/>
-    <w:lsdException w:name="toc 1" w:semiHidden="1" w:uiPriority="39" w:unhideWhenUsed="1"/>
-    <w:lsdException w:name="toc 2" w:semiHidden="1" w:uiPriority="39" w:unhideWhenUsed="1"/>
-    <w:lsdException w:name="toc 3" w:semiHidden="1" w:uiPriority="39" w:unhideWhenUsed="1"/>
-    <w:lsdException w:name="toc 4" w:semiHidden="1" w:uiPriority="39" w:unhideWhenUsed="1"/>
-    <w:lsdException w:name="toc 5" w:semiHidden="1" w:uiPriority="39" w:unhideWhenUsed="1"/>
-    <w:lsdException w:name="toc 6" w:semiHidden="1" w:uiPriority="39" w:unhideWhenUsed="1"/>
-    <w:lsdException w:name="toc 7" w:semiHidden="1" w:uiPriority="39" w:unhideWhenUsed="1"/>
-    <w:lsdException w:name="toc 8" w:semiHidden="1" w:uiPriority="39" w:unhideWhenUsed="1"/>
-    <w:lsdException w:name="toc 9" w:semiHidden="1" w:uiPriority="39" w:unhideWhenUsed="1"/>
+    <w:lsdException w:name="toc 1" w:uiPriority="39" w:semiHidden="1" w:unhideWhenUsed="1"/>
+    <w:lsdException w:name="toc 2" w:uiPriority="39" w:semiHidden="1" w:unhideWhenUsed="1"/>
+    <w:lsdException w:name="toc 3" w:uiPriority="39" w:semiHidden="1" w:unhideWhenUsed="1"/>
+    <w:lsdException w:name="toc 4" w:uiPriority="39" w:semiHidden="1" w:unhideWhenUsed="1"/>
+    <w:lsdException w:name="toc 5" w:uiPriority="39" w:semiHidden="1" w:unhideWhenUsed="1"/>
+    <w:lsdException w:name="toc 6" w:uiPriority="39" w:semiHidden="1" w:unhideWhenUsed="1"/>
+    <w:lsdException w:name="toc 7" w:uiPriority="39" w:semiHidden="1" w:unhideWhenUsed="1"/>
+    <w:lsdException w:name="toc 8" w:uiPriority="39" w:semiHidden="1" w:unhideWhenUsed="1"/>
+    <w:lsdException w:name="toc 9" w:uiPriority="39" w:semiHidden="1" w:unhideWhenUsed="1"/>
     <w:lsdException w:name="Normal Indent" w:semiHidden="1" w:unhideWhenUsed="1"/>
     <w:lsdException w:name="footnote text" w:semiHidden="1" w:unhideWhenUsed="1"/>
     <w:lsdException w:name="annotation text" w:semiHidden="1" w:unhideWhenUsed="1"/>
     <w:lsdException w:name="header" w:semiHidden="1" w:unhideWhenUsed="1"/>
     <w:lsdException w:name="footer" w:semiHidden="1" w:unhideWhenUsed="1"/>
     <w:lsdException w:name="index heading" w:semiHidden="1" w:unhideWhenUsed="1"/>
-    <w:lsdException w:name="caption" w:semiHidden="1" w:uiPriority="35" w:unhideWhenUsed="1" w:qFormat="1"/>
+    <w:lsdException w:name="caption" w:uiPriority="35" w:semiHidden="1" w:unhideWhenUsed="1" w:qFormat="1"/>
     <w:lsdException w:name="table of figures" w:semiHidden="1" w:unhideWhenUsed="1"/>
     <w:lsdException w:name="envelope address" w:semiHidden="1" w:unhideWhenUsed="1"/>
     <w:lsdException w:name="envelope return" w:semiHidden="1" w:unhideWhenUsed="1"/>
@@ -1772,7 +2263,7 @@
     <w:lsdException w:name="Title" w:uiPriority="10" w:qFormat="1"/>
     <w:lsdException w:name="Closing" w:semiHidden="1" w:unhideWhenUsed="1"/>
     <w:lsdException w:name="Signature" w:semiHidden="1" w:unhideWhenUsed="1"/>
-    <w:lsdException w:name="Default Paragraph Font" w:semiHidden="1" w:uiPriority="1" w:unhideWhenUsed="1"/>
+    <w:lsdException w:name="Default Paragraph Font" w:uiPriority="1" w:semiHidden="1" w:unhideWhenUsed="1"/>
     <w:lsdException w:name="Body Text" w:semiHidden="1" w:unhideWhenUsed="1"/>
     <w:lsdException w:name="Body Text Indent" w:semiHidden="1" w:unhideWhenUsed="1"/>
     <w:lsdException w:name="List Continue" w:semiHidden="1" w:unhideWhenUsed="1"/>
@@ -1972,8 +2463,8 @@
     <w:lsdException w:name="Subtle Reference" w:uiPriority="31" w:qFormat="1"/>
     <w:lsdException w:name="Intense Reference" w:uiPriority="32" w:qFormat="1"/>
     <w:lsdException w:name="Book Title" w:uiPriority="33" w:qFormat="1"/>
-    <w:lsdException w:name="Bibliography" w:semiHidden="1" w:uiPriority="37" w:unhideWhenUsed="1"/>
-    <w:lsdException w:name="TOC Heading" w:semiHidden="1" w:uiPriority="39" w:unhideWhenUsed="1" w:qFormat="1"/>
+    <w:lsdException w:name="Bibliography" w:uiPriority="37" w:semiHidden="1" w:unhideWhenUsed="1"/>
+    <w:lsdException w:name="TOC Heading" w:uiPriority="39" w:semiHidden="1" w:unhideWhenUsed="1" w:qFormat="1"/>
     <w:lsdException w:name="Plain Table 1" w:uiPriority="41"/>
     <w:lsdException w:name="Plain Table 2" w:uiPriority="42"/>
     <w:lsdException w:name="Plain Table 3" w:uiPriority="43"/>
@@ -2084,7 +2575,7 @@
     <w:lsdException w:name="Unresolved Mention" w:semiHidden="1" w:unhideWhenUsed="1"/>
     <w:lsdException w:name="Smart Link" w:semiHidden="1" w:unhideWhenUsed="1"/>
   </w:latentStyles>
-  <w:style w:type="paragraph" w:default="1" w:styleId="Standard">
+  <w:style w:type="paragraph" w:styleId="Standard" w:default="1">
     <w:name w:val="Normal"/>
     <w:qFormat/>
   </w:style>
@@ -2103,7 +2594,7 @@
       <w:outlineLvl w:val="0"/>
     </w:pPr>
     <w:rPr>
-      <w:rFonts w:asciiTheme="majorHAnsi" w:eastAsiaTheme="majorEastAsia" w:hAnsiTheme="majorHAnsi" w:cstheme="majorBidi"/>
+      <w:rFonts w:asciiTheme="majorHAnsi" w:hAnsiTheme="majorHAnsi" w:eastAsiaTheme="majorEastAsia" w:cstheme="majorBidi"/>
       <w:color w:val="0F4761" w:themeColor="accent1" w:themeShade="BF"/>
       <w:sz w:val="40"/>
       <w:szCs w:val="40"/>
@@ -2126,7 +2617,7 @@
       <w:outlineLvl w:val="1"/>
     </w:pPr>
     <w:rPr>
-      <w:rFonts w:asciiTheme="majorHAnsi" w:eastAsiaTheme="majorEastAsia" w:hAnsiTheme="majorHAnsi" w:cstheme="majorBidi"/>
+      <w:rFonts w:asciiTheme="majorHAnsi" w:hAnsiTheme="majorHAnsi" w:eastAsiaTheme="majorEastAsia" w:cstheme="majorBidi"/>
       <w:color w:val="0F4761" w:themeColor="accent1" w:themeShade="BF"/>
       <w:sz w:val="32"/>
       <w:szCs w:val="32"/>
@@ -2287,13 +2778,13 @@
       <w:color w:val="272727" w:themeColor="text1" w:themeTint="D8"/>
     </w:rPr>
   </w:style>
-  <w:style w:type="character" w:default="1" w:styleId="Absatz-Standardschriftart">
+  <w:style w:type="character" w:styleId="Absatz-Standardschriftart" w:default="1">
     <w:name w:val="Default Paragraph Font"/>
     <w:uiPriority w:val="1"/>
     <w:semiHidden/>
     <w:unhideWhenUsed/>
   </w:style>
-  <w:style w:type="table" w:default="1" w:styleId="NormaleTabelle">
+  <w:style w:type="table" w:styleId="NormaleTabelle" w:default="1">
     <w:name w:val="Normal Table"/>
     <w:uiPriority w:val="99"/>
     <w:semiHidden/>
@@ -2308,26 +2799,26 @@
       </w:tblCellMar>
     </w:tblPr>
   </w:style>
-  <w:style w:type="numbering" w:default="1" w:styleId="KeineListe">
+  <w:style w:type="numbering" w:styleId="KeineListe" w:default="1">
     <w:name w:val="No List"/>
     <w:uiPriority w:val="99"/>
     <w:semiHidden/>
     <w:unhideWhenUsed/>
   </w:style>
-  <w:style w:type="character" w:customStyle="1" w:styleId="berschrift1Zchn">
+  <w:style w:type="character" w:styleId="berschrift1Zchn" w:customStyle="1">
     <w:name w:val="Überschrift 1 Zchn"/>
     <w:basedOn w:val="Absatz-Standardschriftart"/>
     <w:link w:val="berschrift1"/>
     <w:uiPriority w:val="9"/>
     <w:rsid w:val="00265B75"/>
     <w:rPr>
-      <w:rFonts w:asciiTheme="majorHAnsi" w:eastAsiaTheme="majorEastAsia" w:hAnsiTheme="majorHAnsi" w:cstheme="majorBidi"/>
+      <w:rFonts w:asciiTheme="majorHAnsi" w:hAnsiTheme="majorHAnsi" w:eastAsiaTheme="majorEastAsia" w:cstheme="majorBidi"/>
       <w:color w:val="0F4761" w:themeColor="accent1" w:themeShade="BF"/>
       <w:sz w:val="40"/>
       <w:szCs w:val="40"/>
     </w:rPr>
   </w:style>
-  <w:style w:type="character" w:customStyle="1" w:styleId="berschrift2Zchn">
+  <w:style w:type="character" w:styleId="berschrift2Zchn" w:customStyle="1">
     <w:name w:val="Überschrift 2 Zchn"/>
     <w:basedOn w:val="Absatz-Standardschriftart"/>
     <w:link w:val="berschrift2"/>
@@ -2335,13 +2826,13 @@
     <w:semiHidden/>
     <w:rsid w:val="00265B75"/>
     <w:rPr>
-      <w:rFonts w:asciiTheme="majorHAnsi" w:eastAsiaTheme="majorEastAsia" w:hAnsiTheme="majorHAnsi" w:cstheme="majorBidi"/>
+      <w:rFonts w:asciiTheme="majorHAnsi" w:hAnsiTheme="majorHAnsi" w:eastAsiaTheme="majorEastAsia" w:cstheme="majorBidi"/>
       <w:color w:val="0F4761" w:themeColor="accent1" w:themeShade="BF"/>
       <w:sz w:val="32"/>
       <w:szCs w:val="32"/>
     </w:rPr>
   </w:style>
-  <w:style w:type="character" w:customStyle="1" w:styleId="berschrift3Zchn">
+  <w:style w:type="character" w:styleId="berschrift3Zchn" w:customStyle="1">
     <w:name w:val="Überschrift 3 Zchn"/>
     <w:basedOn w:val="Absatz-Standardschriftart"/>
     <w:link w:val="berschrift3"/>
@@ -2355,7 +2846,7 @@
       <w:szCs w:val="28"/>
     </w:rPr>
   </w:style>
-  <w:style w:type="character" w:customStyle="1" w:styleId="berschrift4Zchn">
+  <w:style w:type="character" w:styleId="berschrift4Zchn" w:customStyle="1">
     <w:name w:val="Überschrift 4 Zchn"/>
     <w:basedOn w:val="Absatz-Standardschriftart"/>
     <w:link w:val="berschrift4"/>
@@ -2369,7 +2860,7 @@
       <w:color w:val="0F4761" w:themeColor="accent1" w:themeShade="BF"/>
     </w:rPr>
   </w:style>
-  <w:style w:type="character" w:customStyle="1" w:styleId="berschrift5Zchn">
+  <w:style w:type="character" w:styleId="berschrift5Zchn" w:customStyle="1">
     <w:name w:val="Überschrift 5 Zchn"/>
     <w:basedOn w:val="Absatz-Standardschriftart"/>
     <w:link w:val="berschrift5"/>
@@ -2381,7 +2872,7 @@
       <w:color w:val="0F4761" w:themeColor="accent1" w:themeShade="BF"/>
     </w:rPr>
   </w:style>
-  <w:style w:type="character" w:customStyle="1" w:styleId="berschrift6Zchn">
+  <w:style w:type="character" w:styleId="berschrift6Zchn" w:customStyle="1">
     <w:name w:val="Überschrift 6 Zchn"/>
     <w:basedOn w:val="Absatz-Standardschriftart"/>
     <w:link w:val="berschrift6"/>
@@ -2395,7 +2886,7 @@
       <w:color w:val="595959" w:themeColor="text1" w:themeTint="A6"/>
     </w:rPr>
   </w:style>
-  <w:style w:type="character" w:customStyle="1" w:styleId="berschrift7Zchn">
+  <w:style w:type="character" w:styleId="berschrift7Zchn" w:customStyle="1">
     <w:name w:val="Überschrift 7 Zchn"/>
     <w:basedOn w:val="Absatz-Standardschriftart"/>
     <w:link w:val="berschrift7"/>
@@ -2407,7 +2898,7 @@
       <w:color w:val="595959" w:themeColor="text1" w:themeTint="A6"/>
     </w:rPr>
   </w:style>
-  <w:style w:type="character" w:customStyle="1" w:styleId="berschrift8Zchn">
+  <w:style w:type="character" w:styleId="berschrift8Zchn" w:customStyle="1">
     <w:name w:val="Überschrift 8 Zchn"/>
     <w:basedOn w:val="Absatz-Standardschriftart"/>
     <w:link w:val="berschrift8"/>
@@ -2421,7 +2912,7 @@
       <w:color w:val="272727" w:themeColor="text1" w:themeTint="D8"/>
     </w:rPr>
   </w:style>
-  <w:style w:type="character" w:customStyle="1" w:styleId="berschrift9Zchn">
+  <w:style w:type="character" w:styleId="berschrift9Zchn" w:customStyle="1">
     <w:name w:val="Überschrift 9 Zchn"/>
     <w:basedOn w:val="Absatz-Standardschriftart"/>
     <w:link w:val="berschrift9"/>
@@ -2446,21 +2937,21 @@
       <w:contextualSpacing/>
     </w:pPr>
     <w:rPr>
-      <w:rFonts w:asciiTheme="majorHAnsi" w:eastAsiaTheme="majorEastAsia" w:hAnsiTheme="majorHAnsi" w:cstheme="majorBidi"/>
+      <w:rFonts w:asciiTheme="majorHAnsi" w:hAnsiTheme="majorHAnsi" w:eastAsiaTheme="majorEastAsia" w:cstheme="majorBidi"/>
       <w:spacing w:val="-10"/>
       <w:kern w:val="28"/>
       <w:sz w:val="56"/>
       <w:szCs w:val="56"/>
     </w:rPr>
   </w:style>
-  <w:style w:type="character" w:customStyle="1" w:styleId="TitelZchn">
+  <w:style w:type="character" w:styleId="TitelZchn" w:customStyle="1">
     <w:name w:val="Titel Zchn"/>
     <w:basedOn w:val="Absatz-Standardschriftart"/>
     <w:link w:val="Titel"/>
     <w:uiPriority w:val="10"/>
     <w:rsid w:val="00265B75"/>
     <w:rPr>
-      <w:rFonts w:asciiTheme="majorHAnsi" w:eastAsiaTheme="majorEastAsia" w:hAnsiTheme="majorHAnsi" w:cstheme="majorBidi"/>
+      <w:rFonts w:asciiTheme="majorHAnsi" w:hAnsiTheme="majorHAnsi" w:eastAsiaTheme="majorEastAsia" w:cstheme="majorBidi"/>
       <w:spacing w:val="-10"/>
       <w:kern w:val="28"/>
       <w:sz w:val="56"/>
@@ -2488,7 +2979,7 @@
       <w:szCs w:val="28"/>
     </w:rPr>
   </w:style>
-  <w:style w:type="character" w:customStyle="1" w:styleId="UntertitelZchn">
+  <w:style w:type="character" w:styleId="UntertitelZchn" w:customStyle="1">
     <w:name w:val="Untertitel Zchn"/>
     <w:basedOn w:val="Absatz-Standardschriftart"/>
     <w:link w:val="Untertitel"/>
@@ -2520,7 +3011,7 @@
       <w:color w:val="404040" w:themeColor="text1" w:themeTint="BF"/>
     </w:rPr>
   </w:style>
-  <w:style w:type="character" w:customStyle="1" w:styleId="ZitatZchn">
+  <w:style w:type="character" w:styleId="ZitatZchn" w:customStyle="1">
     <w:name w:val="Zitat Zchn"/>
     <w:basedOn w:val="Absatz-Standardschriftart"/>
     <w:link w:val="Zitat"/>
@@ -2565,8 +3056,8 @@
     <w:rsid w:val="00265B75"/>
     <w:pPr>
       <w:pBdr>
-        <w:top w:val="single" w:sz="4" w:space="10" w:color="0F4761" w:themeColor="accent1" w:themeShade="BF"/>
-        <w:bottom w:val="single" w:sz="4" w:space="10" w:color="0F4761" w:themeColor="accent1" w:themeShade="BF"/>
+        <w:top w:val="single" w:color="0F4761" w:themeColor="accent1" w:themeShade="BF" w:sz="4" w:space="10"/>
+        <w:bottom w:val="single" w:color="0F4761" w:themeColor="accent1" w:themeShade="BF" w:sz="4" w:space="10"/>
       </w:pBdr>
       <w:spacing w:before="360" w:after="360"/>
       <w:ind w:left="864" w:right="864"/>
@@ -2578,7 +3069,7 @@
       <w:color w:val="0F4761" w:themeColor="accent1" w:themeShade="BF"/>
     </w:rPr>
   </w:style>
-  <w:style w:type="character" w:customStyle="1" w:styleId="IntensivesZitatZchn">
+  <w:style w:type="character" w:styleId="IntensivesZitatZchn" w:customStyle="1">
     <w:name w:val="Intensives Zitat Zchn"/>
     <w:basedOn w:val="Absatz-Standardschriftart"/>
     <w:link w:val="IntensivesZitat"/>
@@ -2608,7 +3099,7 @@
 </file>
 
 <file path=word/theme/theme1.xml><?xml version="1.0" encoding="utf-8"?>
-<a:theme xmlns:a="http://schemas.openxmlformats.org/drawingml/2006/main" name="Office">
+<a:theme xmlns:a="http://schemas.openxmlformats.org/drawingml/2006/main" xmlns:thm15="http://schemas.microsoft.com/office/thememl/2012/main" name="Office">
   <a:themeElements>
     <a:clrScheme name="Office">
       <a:dk1>

</xml_diff>